<commit_message>
Correccion 06 - Espinoza - OK
</commit_message>
<xml_diff>
--- a/Desafios/Correcciones 06.docx
+++ b/Desafios/Correcciones 06.docx
@@ -10,30 +10,41 @@
           <w:bCs/>
         </w:rPr>
       </w:pPr>
-      <w:r>
-        <w:rPr>
-          <w:rFonts w:ascii="Segoe UI Emoji" w:hAnsi="Segoe UI Emoji" w:cs="Segoe UI Emoji"/>
-          <w:b/>
-          <w:bCs/>
-        </w:rPr>
-        <w:t>Martinez Emmanuel</w:t>
-      </w:r>
-    </w:p>
-    <w:p>
-      <w:pPr>
-        <w:rPr>
-          <w:rFonts w:ascii="Segoe UI Emoji" w:hAnsi="Segoe UI Emoji" w:cs="Segoe UI Emoji"/>
-          <w:b/>
-          <w:bCs/>
-        </w:rPr>
-      </w:pPr>
-    </w:p>
-    <w:p>
-      <w:pPr>
-        <w:rPr>
-          <w:rFonts w:ascii="Segoe UI Emoji" w:hAnsi="Segoe UI Emoji" w:cs="Segoe UI Emoji"/>
-        </w:rPr>
-      </w:pPr>
+      <w:proofErr w:type="spellStart"/>
+      <w:r>
+        <w:rPr>
+          <w:rFonts w:ascii="Segoe UI Emoji" w:hAnsi="Segoe UI Emoji" w:cs="Segoe UI Emoji"/>
+          <w:b/>
+          <w:bCs/>
+        </w:rPr>
+        <w:t>Martinez</w:t>
+      </w:r>
+      <w:proofErr w:type="spellEnd"/>
+      <w:r>
+        <w:rPr>
+          <w:rFonts w:ascii="Segoe UI Emoji" w:hAnsi="Segoe UI Emoji" w:cs="Segoe UI Emoji"/>
+          <w:b/>
+          <w:bCs/>
+        </w:rPr>
+        <w:t xml:space="preserve"> Emmanuel</w:t>
+      </w:r>
+    </w:p>
+    <w:p>
+      <w:pPr>
+        <w:rPr>
+          <w:rFonts w:ascii="Segoe UI Emoji" w:hAnsi="Segoe UI Emoji" w:cs="Segoe UI Emoji"/>
+          <w:b/>
+          <w:bCs/>
+        </w:rPr>
+      </w:pPr>
+    </w:p>
+    <w:p>
+      <w:pPr>
+        <w:rPr>
+          <w:rFonts w:ascii="Segoe UI Emoji" w:hAnsi="Segoe UI Emoji" w:cs="Segoe UI Emoji"/>
+        </w:rPr>
+      </w:pPr>
+      <w:proofErr w:type="gramStart"/>
       <w:r>
         <w:rPr>
           <w:rFonts w:ascii="Segoe UI Emoji" w:hAnsi="Segoe UI Emoji" w:cs="Segoe UI Emoji"/>
@@ -41,7 +52,11 @@
         <w:t>🎉</w:t>
       </w:r>
       <w:r>
-        <w:t xml:space="preserve">¡Felicitaciones por la entrega del Desafío 06! </w:t>
+        <w:t>¡</w:t>
+      </w:r>
+      <w:proofErr w:type="gramEnd"/>
+      <w:r>
+        <w:t xml:space="preserve">Felicitaciones por la entrega del Desafío 06! </w:t>
       </w:r>
       <w:r>
         <w:rPr>
@@ -64,7 +79,23 @@
     <w:p/>
     <w:p>
       <w:r>
-        <w:t>La implementación de arrays es correcta, cumpliste con la estructura de array tal cual se solicito en enunciado, la funcionalidad para obtener el código de tipo de contenedor me pareció genial.</w:t>
+        <w:t xml:space="preserve">La implementación de </w:t>
+      </w:r>
+      <w:proofErr w:type="spellStart"/>
+      <w:r>
+        <w:t>arrays</w:t>
+      </w:r>
+      <w:proofErr w:type="spellEnd"/>
+      <w:r>
+        <w:t xml:space="preserve"> es correcta, cumpliste con la estructura de array tal cual se </w:t>
+      </w:r>
+      <w:proofErr w:type="spellStart"/>
+      <w:r>
+        <w:t>solicito</w:t>
+      </w:r>
+      <w:proofErr w:type="spellEnd"/>
+      <w:r>
+        <w:t xml:space="preserve"> en enunciado, la funcionalidad para obtener el código de tipo de contenedor me pareció genial.</w:t>
       </w:r>
     </w:p>
     <w:p/>
@@ -86,7 +117,15 @@
     <w:p/>
     <w:p>
       <w:r>
-        <w:t>La lógica de tu solución está perfecta. Destaco la prolijidad de tu código ayuda mucho para legibilidad del mismo.</w:t>
+        <w:t xml:space="preserve">La lógica de tu solución está perfecta. Destaco la prolijidad de tu código ayuda mucho para legibilidad </w:t>
+      </w:r>
+      <w:proofErr w:type="gramStart"/>
+      <w:r>
+        <w:t>del mismo</w:t>
+      </w:r>
+      <w:proofErr w:type="gramEnd"/>
+      <w:r>
+        <w:t>.</w:t>
       </w:r>
     </w:p>
     <w:p/>
@@ -137,39 +176,60 @@
           <w:bCs/>
         </w:rPr>
       </w:pPr>
-      <w:r>
-        <w:rPr>
-          <w:rFonts w:ascii="Segoe UI Emoji" w:hAnsi="Segoe UI Emoji" w:cs="Segoe UI Emoji"/>
-          <w:b/>
-          <w:bCs/>
-        </w:rPr>
-        <w:t>Delpane Agustin</w:t>
-      </w:r>
-    </w:p>
-    <w:p>
-      <w:pPr>
-        <w:rPr>
-          <w:rFonts w:ascii="Segoe UI Emoji" w:hAnsi="Segoe UI Emoji" w:cs="Segoe UI Emoji"/>
-          <w:b/>
-          <w:bCs/>
-        </w:rPr>
-      </w:pPr>
-    </w:p>
-    <w:p>
-      <w:pPr>
-        <w:rPr>
-          <w:rFonts w:ascii="Segoe UI Emoji" w:hAnsi="Segoe UI Emoji" w:cs="Segoe UI Emoji"/>
-          <w:b/>
-          <w:bCs/>
-        </w:rPr>
-      </w:pPr>
-    </w:p>
-    <w:p>
-      <w:pPr>
-        <w:rPr>
-          <w:rFonts w:ascii="Segoe UI Emoji" w:hAnsi="Segoe UI Emoji" w:cs="Segoe UI Emoji"/>
-        </w:rPr>
-      </w:pPr>
+      <w:proofErr w:type="spellStart"/>
+      <w:r>
+        <w:rPr>
+          <w:rFonts w:ascii="Segoe UI Emoji" w:hAnsi="Segoe UI Emoji" w:cs="Segoe UI Emoji"/>
+          <w:b/>
+          <w:bCs/>
+        </w:rPr>
+        <w:t>Delpane</w:t>
+      </w:r>
+      <w:proofErr w:type="spellEnd"/>
+      <w:r>
+        <w:rPr>
+          <w:rFonts w:ascii="Segoe UI Emoji" w:hAnsi="Segoe UI Emoji" w:cs="Segoe UI Emoji"/>
+          <w:b/>
+          <w:bCs/>
+        </w:rPr>
+        <w:t xml:space="preserve"> </w:t>
+      </w:r>
+      <w:proofErr w:type="spellStart"/>
+      <w:r>
+        <w:rPr>
+          <w:rFonts w:ascii="Segoe UI Emoji" w:hAnsi="Segoe UI Emoji" w:cs="Segoe UI Emoji"/>
+          <w:b/>
+          <w:bCs/>
+        </w:rPr>
+        <w:t>Agustin</w:t>
+      </w:r>
+      <w:proofErr w:type="spellEnd"/>
+    </w:p>
+    <w:p>
+      <w:pPr>
+        <w:rPr>
+          <w:rFonts w:ascii="Segoe UI Emoji" w:hAnsi="Segoe UI Emoji" w:cs="Segoe UI Emoji"/>
+          <w:b/>
+          <w:bCs/>
+        </w:rPr>
+      </w:pPr>
+    </w:p>
+    <w:p>
+      <w:pPr>
+        <w:rPr>
+          <w:rFonts w:ascii="Segoe UI Emoji" w:hAnsi="Segoe UI Emoji" w:cs="Segoe UI Emoji"/>
+          <w:b/>
+          <w:bCs/>
+        </w:rPr>
+      </w:pPr>
+    </w:p>
+    <w:p>
+      <w:pPr>
+        <w:rPr>
+          <w:rFonts w:ascii="Segoe UI Emoji" w:hAnsi="Segoe UI Emoji" w:cs="Segoe UI Emoji"/>
+        </w:rPr>
+      </w:pPr>
+      <w:proofErr w:type="gramStart"/>
       <w:r>
         <w:rPr>
           <w:rFonts w:ascii="Segoe UI Emoji" w:hAnsi="Segoe UI Emoji" w:cs="Segoe UI Emoji"/>
@@ -177,7 +237,11 @@
         <w:t>🎉</w:t>
       </w:r>
       <w:r>
-        <w:t xml:space="preserve">¡Felicitaciones por la entrega del Desafío 06! </w:t>
+        <w:t>¡</w:t>
+      </w:r>
+      <w:proofErr w:type="gramEnd"/>
+      <w:r>
+        <w:t xml:space="preserve">Felicitaciones por la entrega del Desafío 06! </w:t>
       </w:r>
       <w:r>
         <w:rPr>
@@ -193,20 +257,57 @@
     </w:p>
     <w:p/>
     <w:p>
-      <w:r>
-        <w:t>Agustin, muy buen trabajo, cumpliste con los requerimientos solicitados.</w:t>
-      </w:r>
-    </w:p>
-    <w:p/>
-    <w:p>
-      <w:r>
-        <w:t xml:space="preserve">La implementación de arrays es correcta, pudiste obtener los valores necesarios del array para hacer los cálculos, lo único cuando cálculas el costo total </w:t>
+      <w:proofErr w:type="spellStart"/>
+      <w:r>
+        <w:t>Agustin</w:t>
+      </w:r>
+      <w:proofErr w:type="spellEnd"/>
+      <w:r>
+        <w:t>, muy buen trabajo, cumpliste con los requerimientos solicitados.</w:t>
+      </w:r>
+    </w:p>
+    <w:p/>
+    <w:p>
+      <w:r>
+        <w:t xml:space="preserve">La implementación de </w:t>
+      </w:r>
+      <w:proofErr w:type="spellStart"/>
+      <w:r>
+        <w:t>arrays</w:t>
+      </w:r>
+      <w:proofErr w:type="spellEnd"/>
+      <w:r>
+        <w:t xml:space="preserve"> es correcta, pudiste obtener los valores necesarios del array para hacer los cálculos, lo único cuando </w:t>
+      </w:r>
+      <w:proofErr w:type="spellStart"/>
+      <w:r>
+        <w:t>cálculas</w:t>
+      </w:r>
+      <w:proofErr w:type="spellEnd"/>
+      <w:r>
+        <w:t xml:space="preserve"> el costo total </w:t>
       </w:r>
       <w:r>
         <w:t>envías</w:t>
       </w:r>
       <w:r>
-        <w:t xml:space="preserve"> el peso pero no el tipo de contenedor, por como esta definida la firma de la función recibe dos parámetros</w:t>
+        <w:t xml:space="preserve"> el </w:t>
+      </w:r>
+      <w:proofErr w:type="gramStart"/>
+      <w:r>
+        <w:t>peso</w:t>
+      </w:r>
+      <w:proofErr w:type="gramEnd"/>
+      <w:r>
+        <w:t xml:space="preserve"> pero no el tipo de contenedor, por como </w:t>
+      </w:r>
+      <w:proofErr w:type="spellStart"/>
+      <w:r>
+        <w:t>esta</w:t>
+      </w:r>
+      <w:proofErr w:type="spellEnd"/>
+      <w:r>
+        <w:t xml:space="preserve"> definida la firma de la función recibe dos parámetros</w:t>
       </w:r>
       <w:r>
         <w:t>:</w:t>
@@ -226,7 +327,51 @@
         <w:rPr>
           <w:lang w:val="en-US"/>
         </w:rPr>
-        <w:t>let totalCost = calculateCost(type,totalWeight)</w:t>
+        <w:t xml:space="preserve">let </w:t>
+      </w:r>
+      <w:proofErr w:type="spellStart"/>
+      <w:r>
+        <w:rPr>
+          <w:lang w:val="en-US"/>
+        </w:rPr>
+        <w:t>totalCost</w:t>
+      </w:r>
+      <w:proofErr w:type="spellEnd"/>
+      <w:r>
+        <w:rPr>
+          <w:lang w:val="en-US"/>
+        </w:rPr>
+        <w:t xml:space="preserve"> = </w:t>
+      </w:r>
+      <w:proofErr w:type="spellStart"/>
+      <w:r>
+        <w:rPr>
+          <w:lang w:val="en-US"/>
+        </w:rPr>
+        <w:t>calculateCost</w:t>
+      </w:r>
+      <w:proofErr w:type="spellEnd"/>
+      <w:r>
+        <w:rPr>
+          <w:lang w:val="en-US"/>
+        </w:rPr>
+        <w:t>(</w:t>
+      </w:r>
+      <w:proofErr w:type="spellStart"/>
+      <w:proofErr w:type="gramStart"/>
+      <w:r>
+        <w:rPr>
+          <w:lang w:val="en-US"/>
+        </w:rPr>
+        <w:t>type,totalWeight</w:t>
+      </w:r>
+      <w:proofErr w:type="spellEnd"/>
+      <w:proofErr w:type="gramEnd"/>
+      <w:r>
+        <w:rPr>
+          <w:lang w:val="en-US"/>
+        </w:rPr>
+        <w:t>)</w:t>
       </w:r>
     </w:p>
     <w:p>
@@ -312,30 +457,51 @@
           <w:bCs/>
         </w:rPr>
       </w:pPr>
-      <w:r>
-        <w:rPr>
-          <w:rFonts w:ascii="Segoe UI Emoji" w:hAnsi="Segoe UI Emoji" w:cs="Segoe UI Emoji"/>
-          <w:b/>
-          <w:bCs/>
-        </w:rPr>
-        <w:t>Delpane Agustin</w:t>
-      </w:r>
-    </w:p>
-    <w:p>
-      <w:pPr>
-        <w:rPr>
-          <w:rFonts w:ascii="Segoe UI Emoji" w:hAnsi="Segoe UI Emoji" w:cs="Segoe UI Emoji"/>
-          <w:b/>
-          <w:bCs/>
-        </w:rPr>
-      </w:pPr>
-    </w:p>
-    <w:p>
-      <w:pPr>
-        <w:rPr>
-          <w:rFonts w:ascii="Segoe UI Emoji" w:hAnsi="Segoe UI Emoji" w:cs="Segoe UI Emoji"/>
-        </w:rPr>
-      </w:pPr>
+      <w:proofErr w:type="spellStart"/>
+      <w:r>
+        <w:rPr>
+          <w:rFonts w:ascii="Segoe UI Emoji" w:hAnsi="Segoe UI Emoji" w:cs="Segoe UI Emoji"/>
+          <w:b/>
+          <w:bCs/>
+        </w:rPr>
+        <w:t>Delpane</w:t>
+      </w:r>
+      <w:proofErr w:type="spellEnd"/>
+      <w:r>
+        <w:rPr>
+          <w:rFonts w:ascii="Segoe UI Emoji" w:hAnsi="Segoe UI Emoji" w:cs="Segoe UI Emoji"/>
+          <w:b/>
+          <w:bCs/>
+        </w:rPr>
+        <w:t xml:space="preserve"> </w:t>
+      </w:r>
+      <w:proofErr w:type="spellStart"/>
+      <w:r>
+        <w:rPr>
+          <w:rFonts w:ascii="Segoe UI Emoji" w:hAnsi="Segoe UI Emoji" w:cs="Segoe UI Emoji"/>
+          <w:b/>
+          <w:bCs/>
+        </w:rPr>
+        <w:t>Agustin</w:t>
+      </w:r>
+      <w:proofErr w:type="spellEnd"/>
+    </w:p>
+    <w:p>
+      <w:pPr>
+        <w:rPr>
+          <w:rFonts w:ascii="Segoe UI Emoji" w:hAnsi="Segoe UI Emoji" w:cs="Segoe UI Emoji"/>
+          <w:b/>
+          <w:bCs/>
+        </w:rPr>
+      </w:pPr>
+    </w:p>
+    <w:p>
+      <w:pPr>
+        <w:rPr>
+          <w:rFonts w:ascii="Segoe UI Emoji" w:hAnsi="Segoe UI Emoji" w:cs="Segoe UI Emoji"/>
+        </w:rPr>
+      </w:pPr>
+      <w:proofErr w:type="gramStart"/>
       <w:r>
         <w:rPr>
           <w:rFonts w:ascii="Segoe UI Emoji" w:hAnsi="Segoe UI Emoji" w:cs="Segoe UI Emoji"/>
@@ -343,7 +509,11 @@
         <w:t>🎉</w:t>
       </w:r>
       <w:r>
-        <w:t xml:space="preserve">¡Felicitaciones por la entrega del Desafío 01! </w:t>
+        <w:t>¡</w:t>
+      </w:r>
+      <w:proofErr w:type="gramEnd"/>
+      <w:r>
+        <w:t xml:space="preserve">Felicitaciones por la entrega del Desafío 01! </w:t>
       </w:r>
       <w:r>
         <w:rPr>
@@ -362,7 +532,15 @@
     <w:p>
       <w:r>
         <w:lastRenderedPageBreak/>
-        <w:t xml:space="preserve">Los archivos html están impecables, respetaste el orden de aplicación de etiquetas de encabezado y el manejo de etiquetas para textos es correcto. </w:t>
+        <w:t xml:space="preserve">Los archivos </w:t>
+      </w:r>
+      <w:proofErr w:type="spellStart"/>
+      <w:r>
+        <w:t>html</w:t>
+      </w:r>
+      <w:proofErr w:type="spellEnd"/>
+      <w:r>
+        <w:t xml:space="preserve"> están impecables, respetaste el orden de aplicación de etiquetas de encabezado y el manejo de etiquetas para textos es correcto. </w:t>
       </w:r>
     </w:p>
     <w:p/>
@@ -374,7 +552,47 @@
     <w:p/>
     <w:p>
       <w:r>
-        <w:t>Genial que hayas utilizado etiquetas semánticas como main, header, section, article y footer estas ayudan a que estructuremos nuestra información de una manera que el navegador la entienda mejor.</w:t>
+        <w:t xml:space="preserve">Genial que hayas utilizado etiquetas semánticas como </w:t>
+      </w:r>
+      <w:proofErr w:type="spellStart"/>
+      <w:r>
+        <w:t>main</w:t>
+      </w:r>
+      <w:proofErr w:type="spellEnd"/>
+      <w:r>
+        <w:t xml:space="preserve">, </w:t>
+      </w:r>
+      <w:proofErr w:type="spellStart"/>
+      <w:r>
+        <w:t>header</w:t>
+      </w:r>
+      <w:proofErr w:type="spellEnd"/>
+      <w:r>
+        <w:t xml:space="preserve">, </w:t>
+      </w:r>
+      <w:proofErr w:type="spellStart"/>
+      <w:r>
+        <w:t>section</w:t>
+      </w:r>
+      <w:proofErr w:type="spellEnd"/>
+      <w:r>
+        <w:t xml:space="preserve">, </w:t>
+      </w:r>
+      <w:proofErr w:type="spellStart"/>
+      <w:r>
+        <w:t>article</w:t>
+      </w:r>
+      <w:proofErr w:type="spellEnd"/>
+      <w:r>
+        <w:t xml:space="preserve"> y </w:t>
+      </w:r>
+      <w:proofErr w:type="spellStart"/>
+      <w:r>
+        <w:t>footer</w:t>
+      </w:r>
+      <w:proofErr w:type="spellEnd"/>
+      <w:r>
+        <w:t xml:space="preserve"> estas ayudan a que estructuremos nuestra información de una manera que el navegador la entienda mejor.</w:t>
       </w:r>
     </w:p>
     <w:p/>
@@ -392,8 +610,29 @@
           <w:numId w:val="1"/>
         </w:numPr>
       </w:pPr>
-      <w:r>
-        <w:t>Recordá cambiar el lenguaje a español &lt;html lang="es"&gt; porque esto les dice a los motores de búsqueda en que idioma esta tu sitio web.</w:t>
+      <w:proofErr w:type="spellStart"/>
+      <w:r>
+        <w:t>Recordá</w:t>
+      </w:r>
+      <w:proofErr w:type="spellEnd"/>
+      <w:r>
+        <w:t xml:space="preserve"> cambiar el lenguaje a español &lt;</w:t>
+      </w:r>
+      <w:proofErr w:type="spellStart"/>
+      <w:r>
+        <w:t>html</w:t>
+      </w:r>
+      <w:proofErr w:type="spellEnd"/>
+      <w:r>
+        <w:t xml:space="preserve"> </w:t>
+      </w:r>
+      <w:proofErr w:type="spellStart"/>
+      <w:r>
+        <w:t>lang</w:t>
+      </w:r>
+      <w:proofErr w:type="spellEnd"/>
+      <w:r>
+        <w:t>="es"&gt; porque esto les dice a los motores de búsqueda en que idioma esta tu sitio web.</w:t>
       </w:r>
     </w:p>
     <w:p/>
@@ -439,30 +678,41 @@
           <w:bCs/>
         </w:rPr>
       </w:pPr>
-      <w:r>
-        <w:rPr>
-          <w:rFonts w:ascii="Segoe UI Emoji" w:hAnsi="Segoe UI Emoji" w:cs="Segoe UI Emoji"/>
-          <w:b/>
-          <w:bCs/>
-        </w:rPr>
-        <w:t>Yorlano Nicolas</w:t>
-      </w:r>
-    </w:p>
-    <w:p>
-      <w:pPr>
-        <w:rPr>
-          <w:rFonts w:ascii="Segoe UI Emoji" w:hAnsi="Segoe UI Emoji" w:cs="Segoe UI Emoji"/>
-          <w:b/>
-          <w:bCs/>
-        </w:rPr>
-      </w:pPr>
-    </w:p>
-    <w:p>
-      <w:pPr>
-        <w:rPr>
-          <w:rFonts w:ascii="Segoe UI Emoji" w:hAnsi="Segoe UI Emoji" w:cs="Segoe UI Emoji"/>
-        </w:rPr>
-      </w:pPr>
+      <w:proofErr w:type="spellStart"/>
+      <w:r>
+        <w:rPr>
+          <w:rFonts w:ascii="Segoe UI Emoji" w:hAnsi="Segoe UI Emoji" w:cs="Segoe UI Emoji"/>
+          <w:b/>
+          <w:bCs/>
+        </w:rPr>
+        <w:t>Yorlano</w:t>
+      </w:r>
+      <w:proofErr w:type="spellEnd"/>
+      <w:r>
+        <w:rPr>
+          <w:rFonts w:ascii="Segoe UI Emoji" w:hAnsi="Segoe UI Emoji" w:cs="Segoe UI Emoji"/>
+          <w:b/>
+          <w:bCs/>
+        </w:rPr>
+        <w:t xml:space="preserve"> Nicolas</w:t>
+      </w:r>
+    </w:p>
+    <w:p>
+      <w:pPr>
+        <w:rPr>
+          <w:rFonts w:ascii="Segoe UI Emoji" w:hAnsi="Segoe UI Emoji" w:cs="Segoe UI Emoji"/>
+          <w:b/>
+          <w:bCs/>
+        </w:rPr>
+      </w:pPr>
+    </w:p>
+    <w:p>
+      <w:pPr>
+        <w:rPr>
+          <w:rFonts w:ascii="Segoe UI Emoji" w:hAnsi="Segoe UI Emoji" w:cs="Segoe UI Emoji"/>
+        </w:rPr>
+      </w:pPr>
+      <w:proofErr w:type="gramStart"/>
       <w:r>
         <w:rPr>
           <w:rFonts w:ascii="Segoe UI Emoji" w:hAnsi="Segoe UI Emoji" w:cs="Segoe UI Emoji"/>
@@ -470,7 +720,11 @@
         <w:t>🎉</w:t>
       </w:r>
       <w:r>
-        <w:t xml:space="preserve">¡Felicitaciones por la entrega del Desafío 06! </w:t>
+        <w:t>¡</w:t>
+      </w:r>
+      <w:proofErr w:type="gramEnd"/>
+      <w:r>
+        <w:t xml:space="preserve">Felicitaciones por la entrega del Desafío 06! </w:t>
       </w:r>
       <w:r>
         <w:rPr>
@@ -493,7 +747,23 @@
     <w:p/>
     <w:p>
       <w:r>
-        <w:t>La implementación de arrays es correcta, cumpliste con la estructura de array tal cual se solicito en enunciado y el manejo de array para acceder a los valores necesarios para los cálculos es correcto.</w:t>
+        <w:t xml:space="preserve">La implementación de </w:t>
+      </w:r>
+      <w:proofErr w:type="spellStart"/>
+      <w:r>
+        <w:t>arrays</w:t>
+      </w:r>
+      <w:proofErr w:type="spellEnd"/>
+      <w:r>
+        <w:t xml:space="preserve"> es correcta, cumpliste con la estructura de array tal cual se </w:t>
+      </w:r>
+      <w:proofErr w:type="spellStart"/>
+      <w:r>
+        <w:t>solicito</w:t>
+      </w:r>
+      <w:proofErr w:type="spellEnd"/>
+      <w:r>
+        <w:t xml:space="preserve"> en enunciado y el manejo de array para acceder a los valores necesarios para los cálculos es correcto.</w:t>
       </w:r>
     </w:p>
     <w:p/>
@@ -516,7 +786,15 @@
     <w:p/>
     <w:p>
       <w:r>
-        <w:t>La lógica de tu solución está perfecta. Destaco la prolijidad de tu código ayuda mucho para legibilidad del mismo.</w:t>
+        <w:t xml:space="preserve">La lógica de tu solución está perfecta. Destaco la prolijidad de tu código ayuda mucho para legibilidad </w:t>
+      </w:r>
+      <w:proofErr w:type="gramStart"/>
+      <w:r>
+        <w:t>del mismo</w:t>
+      </w:r>
+      <w:proofErr w:type="gramEnd"/>
+      <w:r>
+        <w:t>.</w:t>
       </w:r>
     </w:p>
     <w:p/>
@@ -597,24 +875,35 @@
           <w:b/>
           <w:bCs/>
         </w:rPr>
-        <w:t>Cabral Tomas Valentin</w:t>
-      </w:r>
-    </w:p>
-    <w:p>
-      <w:pPr>
-        <w:rPr>
-          <w:rFonts w:ascii="Segoe UI Emoji" w:hAnsi="Segoe UI Emoji" w:cs="Segoe UI Emoji"/>
-          <w:b/>
-          <w:bCs/>
-        </w:rPr>
-      </w:pPr>
-    </w:p>
-    <w:p>
-      <w:pPr>
-        <w:rPr>
-          <w:rFonts w:ascii="Segoe UI Emoji" w:hAnsi="Segoe UI Emoji" w:cs="Segoe UI Emoji"/>
-        </w:rPr>
-      </w:pPr>
+        <w:t xml:space="preserve">Cabral Tomas </w:t>
+      </w:r>
+      <w:proofErr w:type="spellStart"/>
+      <w:r>
+        <w:rPr>
+          <w:rFonts w:ascii="Segoe UI Emoji" w:hAnsi="Segoe UI Emoji" w:cs="Segoe UI Emoji"/>
+          <w:b/>
+          <w:bCs/>
+        </w:rPr>
+        <w:t>Valentin</w:t>
+      </w:r>
+      <w:proofErr w:type="spellEnd"/>
+    </w:p>
+    <w:p>
+      <w:pPr>
+        <w:rPr>
+          <w:rFonts w:ascii="Segoe UI Emoji" w:hAnsi="Segoe UI Emoji" w:cs="Segoe UI Emoji"/>
+          <w:b/>
+          <w:bCs/>
+        </w:rPr>
+      </w:pPr>
+    </w:p>
+    <w:p>
+      <w:pPr>
+        <w:rPr>
+          <w:rFonts w:ascii="Segoe UI Emoji" w:hAnsi="Segoe UI Emoji" w:cs="Segoe UI Emoji"/>
+        </w:rPr>
+      </w:pPr>
+      <w:proofErr w:type="gramStart"/>
       <w:r>
         <w:rPr>
           <w:rFonts w:ascii="Segoe UI Emoji" w:hAnsi="Segoe UI Emoji" w:cs="Segoe UI Emoji"/>
@@ -622,7 +911,11 @@
         <w:t>🎉</w:t>
       </w:r>
       <w:r>
-        <w:t xml:space="preserve">¡Felicitaciones por la entrega del Desafío 01! </w:t>
+        <w:t>¡</w:t>
+      </w:r>
+      <w:proofErr w:type="gramEnd"/>
+      <w:r>
+        <w:t xml:space="preserve">Felicitaciones por la entrega del Desafío 01! </w:t>
       </w:r>
       <w:r>
         <w:rPr>
@@ -640,7 +933,15 @@
     <w:p/>
     <w:p>
       <w:r>
-        <w:t xml:space="preserve">Los archivos html están impecables, respetaste el orden de aplicación de etiquetas de encabezado y el manejo de etiquetas para textos es correcto. </w:t>
+        <w:t xml:space="preserve">Los archivos </w:t>
+      </w:r>
+      <w:proofErr w:type="spellStart"/>
+      <w:r>
+        <w:t>html</w:t>
+      </w:r>
+      <w:proofErr w:type="spellEnd"/>
+      <w:r>
+        <w:t xml:space="preserve"> están impecables, respetaste el orden de aplicación de etiquetas de encabezado y el manejo de etiquetas para textos es correcto. </w:t>
       </w:r>
     </w:p>
     <w:p/>
@@ -653,7 +954,47 @@
     <w:p>
       <w:r>
         <w:lastRenderedPageBreak/>
-        <w:t>Genial que hayas utilizado etiquetas semánticas como main, header, section, article y footer estas ayudan a que estructuremos nuestra información de una manera que el navegador la entienda mejor.</w:t>
+        <w:t xml:space="preserve">Genial que hayas utilizado etiquetas semánticas como </w:t>
+      </w:r>
+      <w:proofErr w:type="spellStart"/>
+      <w:r>
+        <w:t>main</w:t>
+      </w:r>
+      <w:proofErr w:type="spellEnd"/>
+      <w:r>
+        <w:t xml:space="preserve">, </w:t>
+      </w:r>
+      <w:proofErr w:type="spellStart"/>
+      <w:r>
+        <w:t>header</w:t>
+      </w:r>
+      <w:proofErr w:type="spellEnd"/>
+      <w:r>
+        <w:t xml:space="preserve">, </w:t>
+      </w:r>
+      <w:proofErr w:type="spellStart"/>
+      <w:r>
+        <w:t>section</w:t>
+      </w:r>
+      <w:proofErr w:type="spellEnd"/>
+      <w:r>
+        <w:t xml:space="preserve">, </w:t>
+      </w:r>
+      <w:proofErr w:type="spellStart"/>
+      <w:r>
+        <w:t>article</w:t>
+      </w:r>
+      <w:proofErr w:type="spellEnd"/>
+      <w:r>
+        <w:t xml:space="preserve"> y </w:t>
+      </w:r>
+      <w:proofErr w:type="spellStart"/>
+      <w:r>
+        <w:t>footer</w:t>
+      </w:r>
+      <w:proofErr w:type="spellEnd"/>
+      <w:r>
+        <w:t xml:space="preserve"> estas ayudan a que estructuremos nuestra información de una manera que el navegador la entienda mejor.</w:t>
       </w:r>
     </w:p>
     <w:p/>
@@ -671,8 +1012,29 @@
           <w:numId w:val="1"/>
         </w:numPr>
       </w:pPr>
-      <w:r>
-        <w:t>Recordá cambiar el lenguaje a español &lt;html lang="es"&gt; porque esto les dice a los motores de búsqueda en que idioma esta tu sitio web.</w:t>
+      <w:proofErr w:type="spellStart"/>
+      <w:r>
+        <w:t>Recordá</w:t>
+      </w:r>
+      <w:proofErr w:type="spellEnd"/>
+      <w:r>
+        <w:t xml:space="preserve"> cambiar el lenguaje a español &lt;</w:t>
+      </w:r>
+      <w:proofErr w:type="spellStart"/>
+      <w:r>
+        <w:t>html</w:t>
+      </w:r>
+      <w:proofErr w:type="spellEnd"/>
+      <w:r>
+        <w:t xml:space="preserve"> </w:t>
+      </w:r>
+      <w:proofErr w:type="spellStart"/>
+      <w:r>
+        <w:t>lang</w:t>
+      </w:r>
+      <w:proofErr w:type="spellEnd"/>
+      <w:r>
+        <w:t>="es"&gt; porque esto les dice a los motores de búsqueda en que idioma esta tu sitio web.</w:t>
       </w:r>
     </w:p>
     <w:p/>
@@ -725,39 +1087,50 @@
           <w:bCs/>
         </w:rPr>
       </w:pPr>
-      <w:r>
-        <w:rPr>
-          <w:rFonts w:ascii="Segoe UI Emoji" w:hAnsi="Segoe UI Emoji" w:cs="Segoe UI Emoji"/>
-          <w:b/>
-          <w:bCs/>
-        </w:rPr>
-        <w:t>Rodriguez Patricia</w:t>
-      </w:r>
-    </w:p>
-    <w:p>
-      <w:pPr>
-        <w:rPr>
-          <w:rFonts w:ascii="Segoe UI Emoji" w:hAnsi="Segoe UI Emoji" w:cs="Segoe UI Emoji"/>
-          <w:b/>
-          <w:bCs/>
-        </w:rPr>
-      </w:pPr>
-    </w:p>
-    <w:p>
-      <w:pPr>
-        <w:rPr>
-          <w:rFonts w:ascii="Segoe UI Emoji" w:hAnsi="Segoe UI Emoji" w:cs="Segoe UI Emoji"/>
-          <w:b/>
-          <w:bCs/>
-        </w:rPr>
-      </w:pPr>
-    </w:p>
-    <w:p>
-      <w:pPr>
-        <w:rPr>
-          <w:rFonts w:ascii="Segoe UI Emoji" w:hAnsi="Segoe UI Emoji" w:cs="Segoe UI Emoji"/>
-        </w:rPr>
-      </w:pPr>
+      <w:proofErr w:type="spellStart"/>
+      <w:r>
+        <w:rPr>
+          <w:rFonts w:ascii="Segoe UI Emoji" w:hAnsi="Segoe UI Emoji" w:cs="Segoe UI Emoji"/>
+          <w:b/>
+          <w:bCs/>
+        </w:rPr>
+        <w:t>Rodriguez</w:t>
+      </w:r>
+      <w:proofErr w:type="spellEnd"/>
+      <w:r>
+        <w:rPr>
+          <w:rFonts w:ascii="Segoe UI Emoji" w:hAnsi="Segoe UI Emoji" w:cs="Segoe UI Emoji"/>
+          <w:b/>
+          <w:bCs/>
+        </w:rPr>
+        <w:t xml:space="preserve"> Patricia</w:t>
+      </w:r>
+    </w:p>
+    <w:p>
+      <w:pPr>
+        <w:rPr>
+          <w:rFonts w:ascii="Segoe UI Emoji" w:hAnsi="Segoe UI Emoji" w:cs="Segoe UI Emoji"/>
+          <w:b/>
+          <w:bCs/>
+        </w:rPr>
+      </w:pPr>
+    </w:p>
+    <w:p>
+      <w:pPr>
+        <w:rPr>
+          <w:rFonts w:ascii="Segoe UI Emoji" w:hAnsi="Segoe UI Emoji" w:cs="Segoe UI Emoji"/>
+          <w:b/>
+          <w:bCs/>
+        </w:rPr>
+      </w:pPr>
+    </w:p>
+    <w:p>
+      <w:pPr>
+        <w:rPr>
+          <w:rFonts w:ascii="Segoe UI Emoji" w:hAnsi="Segoe UI Emoji" w:cs="Segoe UI Emoji"/>
+        </w:rPr>
+      </w:pPr>
+      <w:proofErr w:type="gramStart"/>
       <w:r>
         <w:rPr>
           <w:rFonts w:ascii="Segoe UI Emoji" w:hAnsi="Segoe UI Emoji" w:cs="Segoe UI Emoji"/>
@@ -765,7 +1138,11 @@
         <w:t>🎉</w:t>
       </w:r>
       <w:r>
-        <w:t xml:space="preserve">¡Felicitaciones por la entrega del Desafío 06! </w:t>
+        <w:t>¡</w:t>
+      </w:r>
+      <w:proofErr w:type="gramEnd"/>
+      <w:r>
+        <w:t xml:space="preserve">Felicitaciones por la entrega del Desafío 06! </w:t>
       </w:r>
       <w:r>
         <w:rPr>
@@ -782,56 +1159,59 @@
     <w:p/>
     <w:p>
       <w:r>
-        <w:t>Patricia</w:t>
-      </w:r>
-      <w:r>
-        <w:t xml:space="preserve">, </w:t>
-      </w:r>
-      <w:r>
-        <w:t>muy buen</w:t>
-      </w:r>
-      <w:r>
-        <w:t xml:space="preserve"> trabajo, </w:t>
-      </w:r>
-      <w:r>
-        <w:t>Si bien no se imprime el resultado en el navegador, la lógica planteada es correcta, solo hubo unos errores de sintaxis que desarrollo en la parte de observaciones al final.</w:t>
-      </w:r>
-    </w:p>
-    <w:p/>
-    <w:p>
-      <w:r>
-        <w:t>La implementación de arrays es correcta</w:t>
-      </w:r>
-      <w:r>
-        <w:t xml:space="preserve"> en general</w:t>
-      </w:r>
-      <w:r>
-        <w:t>, cumpliste con la estructura de array tal cual se solicito en enunciado</w:t>
-      </w:r>
+        <w:t>Patricia, muy buen trabajo, Si bien no se imprime el resultado en el navegador, la lógica planteada es correcta, solo hubo unos errores de sintaxis que desarrollo en la parte de observaciones al final.</w:t>
+      </w:r>
+    </w:p>
+    <w:p/>
+    <w:p>
+      <w:r>
+        <w:t xml:space="preserve">La implementación de </w:t>
+      </w:r>
+      <w:proofErr w:type="spellStart"/>
+      <w:r>
+        <w:t>arrays</w:t>
+      </w:r>
+      <w:proofErr w:type="spellEnd"/>
+      <w:r>
+        <w:t xml:space="preserve"> es correcta en general, cumpliste con la estructura de array tal cual se </w:t>
+      </w:r>
+      <w:proofErr w:type="spellStart"/>
+      <w:r>
+        <w:t>solicito</w:t>
+      </w:r>
+      <w:proofErr w:type="spellEnd"/>
+      <w:r>
+        <w:t xml:space="preserve"> en enunciado.</w:t>
+      </w:r>
+    </w:p>
+    <w:p/>
+    <w:p>
+      <w:r>
+        <w:t>Usaste correctamente funciones, tanto sin retorno de datos como con retorno.</w:t>
+      </w:r>
+    </w:p>
+    <w:p>
+      <w:r>
+        <w:t xml:space="preserve"> </w:t>
+      </w:r>
+    </w:p>
+    <w:p>
+      <w:r>
+        <w:t>Aplicaste correctamente las estructuras de control de flujo.</w:t>
+      </w:r>
+    </w:p>
+    <w:p/>
+    <w:p>
+      <w:r>
+        <w:t xml:space="preserve">La lógica de tu solución está perfecta. Destaco la prolijidad de tu código ayuda mucho para legibilidad </w:t>
+      </w:r>
+      <w:proofErr w:type="gramStart"/>
+      <w:r>
+        <w:t>del mismo</w:t>
+      </w:r>
+      <w:proofErr w:type="gramEnd"/>
       <w:r>
         <w:t>.</w:t>
-      </w:r>
-    </w:p>
-    <w:p/>
-    <w:p>
-      <w:r>
-        <w:t>Usaste correctamente funciones, tanto sin retorno de datos como con retorno.</w:t>
-      </w:r>
-    </w:p>
-    <w:p>
-      <w:r>
-        <w:t xml:space="preserve"> </w:t>
-      </w:r>
-    </w:p>
-    <w:p>
-      <w:r>
-        <w:t>Aplicaste correctamente las estructuras de control de flujo.</w:t>
-      </w:r>
-    </w:p>
-    <w:p/>
-    <w:p>
-      <w:r>
-        <w:t>La lógica de tu solución está perfecta. Destaco la prolijidad de tu código ayuda mucho para legibilidad del mismo.</w:t>
       </w:r>
     </w:p>
     <w:p/>
@@ -851,7 +1231,47 @@
         </w:numPr>
       </w:pPr>
       <w:r>
-        <w:t>La etiqueta &lt;script&gt; que tiene la vinculación con la hoja externa de js, te conviene ponerla al final, antes de cerrar el body. De esta manera te aseguras que cualquier recurso que necesite JS lo tenga disponible porque ya recorrio todo el html.</w:t>
+        <w:t xml:space="preserve">La etiqueta &lt;script&gt; que tiene la vinculación con la hoja externa de </w:t>
+      </w:r>
+      <w:proofErr w:type="spellStart"/>
+      <w:r>
+        <w:t>js</w:t>
+      </w:r>
+      <w:proofErr w:type="spellEnd"/>
+      <w:r>
+        <w:t xml:space="preserve">, te conviene ponerla al final, antes de cerrar el </w:t>
+      </w:r>
+      <w:proofErr w:type="spellStart"/>
+      <w:r>
+        <w:t>body</w:t>
+      </w:r>
+      <w:proofErr w:type="spellEnd"/>
+      <w:r>
+        <w:t xml:space="preserve">. De esta manera te aseguras </w:t>
+      </w:r>
+      <w:proofErr w:type="gramStart"/>
+      <w:r>
+        <w:t>que</w:t>
+      </w:r>
+      <w:proofErr w:type="gramEnd"/>
+      <w:r>
+        <w:t xml:space="preserve"> cualquier recurso que necesite JS lo tenga disponible porque ya </w:t>
+      </w:r>
+      <w:proofErr w:type="spellStart"/>
+      <w:r>
+        <w:t>recorrio</w:t>
+      </w:r>
+      <w:proofErr w:type="spellEnd"/>
+      <w:r>
+        <w:t xml:space="preserve"> todo el </w:t>
+      </w:r>
+      <w:proofErr w:type="spellStart"/>
+      <w:r>
+        <w:t>html</w:t>
+      </w:r>
+      <w:proofErr w:type="spellEnd"/>
+      <w:r>
+        <w:t>.</w:t>
       </w:r>
     </w:p>
     <w:p>
@@ -881,7 +1301,76 @@
         </w:numPr>
       </w:pPr>
       <w:r>
-        <w:t>En la funcion displayResults() adentro del ciclo for lo que queremos hacer es ir agarrando producto por producto e ir haciendo los calculos, por lo que la constante puede llamarse producto en lugar de Envios y a eso le vas asignando el producto que corresponda segun el numero de ciclo de iteracion que te da la variable i:</w:t>
+        <w:t xml:space="preserve">En la </w:t>
+      </w:r>
+      <w:proofErr w:type="spellStart"/>
+      <w:r>
+        <w:t>funcion</w:t>
+      </w:r>
+      <w:proofErr w:type="spellEnd"/>
+      <w:r>
+        <w:t xml:space="preserve"> </w:t>
+      </w:r>
+      <w:proofErr w:type="spellStart"/>
+      <w:proofErr w:type="gramStart"/>
+      <w:r>
+        <w:t>displayResults</w:t>
+      </w:r>
+      <w:proofErr w:type="spellEnd"/>
+      <w:r>
+        <w:t>(</w:t>
+      </w:r>
+      <w:proofErr w:type="gramEnd"/>
+      <w:r>
+        <w:t xml:space="preserve">) adentro del ciclo </w:t>
+      </w:r>
+      <w:proofErr w:type="spellStart"/>
+      <w:r>
+        <w:t>for</w:t>
+      </w:r>
+      <w:proofErr w:type="spellEnd"/>
+      <w:r>
+        <w:t xml:space="preserve"> lo que queremos hacer es ir agarrando producto por producto e ir haciendo los </w:t>
+      </w:r>
+      <w:proofErr w:type="spellStart"/>
+      <w:r>
+        <w:t>calculos</w:t>
+      </w:r>
+      <w:proofErr w:type="spellEnd"/>
+      <w:r>
+        <w:t xml:space="preserve">, por lo que la constante puede llamarse producto en lugar de </w:t>
+      </w:r>
+      <w:proofErr w:type="spellStart"/>
+      <w:r>
+        <w:t>Envios</w:t>
+      </w:r>
+      <w:proofErr w:type="spellEnd"/>
+      <w:r>
+        <w:t xml:space="preserve"> y a eso le vas asignando el producto que corresponda </w:t>
+      </w:r>
+      <w:proofErr w:type="spellStart"/>
+      <w:r>
+        <w:t>segun</w:t>
+      </w:r>
+      <w:proofErr w:type="spellEnd"/>
+      <w:r>
+        <w:t xml:space="preserve"> el </w:t>
+      </w:r>
+      <w:proofErr w:type="spellStart"/>
+      <w:r>
+        <w:t>numero</w:t>
+      </w:r>
+      <w:proofErr w:type="spellEnd"/>
+      <w:r>
+        <w:t xml:space="preserve"> de ciclo de </w:t>
+      </w:r>
+      <w:proofErr w:type="spellStart"/>
+      <w:r>
+        <w:t>iteracion</w:t>
+      </w:r>
+      <w:proofErr w:type="spellEnd"/>
+      <w:r>
+        <w:t xml:space="preserve"> que te da la variable i:</w:t>
       </w:r>
     </w:p>
     <w:p>
@@ -905,7 +1394,29 @@
         <w:rPr>
           <w:lang w:val="en-US"/>
         </w:rPr>
-        <w:t>function displayResults() {</w:t>
+        <w:t xml:space="preserve">function </w:t>
+      </w:r>
+      <w:proofErr w:type="spellStart"/>
+      <w:proofErr w:type="gramStart"/>
+      <w:r>
+        <w:rPr>
+          <w:lang w:val="en-US"/>
+        </w:rPr>
+        <w:t>displayResults</w:t>
+      </w:r>
+      <w:proofErr w:type="spellEnd"/>
+      <w:r>
+        <w:rPr>
+          <w:lang w:val="en-US"/>
+        </w:rPr>
+        <w:t>(</w:t>
+      </w:r>
+      <w:proofErr w:type="gramEnd"/>
+      <w:r>
+        <w:rPr>
+          <w:lang w:val="en-US"/>
+        </w:rPr>
+        <w:t>) {</w:t>
       </w:r>
     </w:p>
     <w:p>
@@ -934,17 +1445,92 @@
         </w:rPr>
         <w:tab/>
       </w:r>
-      <w:r>
-        <w:rPr>
-          <w:lang w:val="en-US"/>
-        </w:rPr>
-        <w:t>for(let i= 0; i&lt; Envios.length; i++){</w:t>
-      </w:r>
+      <w:proofErr w:type="gramStart"/>
+      <w:r>
+        <w:rPr>
+          <w:lang w:val="en-US"/>
+        </w:rPr>
+        <w:t>for(</w:t>
+      </w:r>
+      <w:proofErr w:type="gramEnd"/>
+      <w:r>
+        <w:rPr>
+          <w:lang w:val="en-US"/>
+        </w:rPr>
+        <w:t xml:space="preserve">let </w:t>
+      </w:r>
+      <w:proofErr w:type="spellStart"/>
+      <w:r>
+        <w:rPr>
+          <w:lang w:val="en-US"/>
+        </w:rPr>
+        <w:t>i</w:t>
+      </w:r>
+      <w:proofErr w:type="spellEnd"/>
+      <w:r>
+        <w:rPr>
+          <w:lang w:val="en-US"/>
+        </w:rPr>
+        <w:t xml:space="preserve">= 0; </w:t>
+      </w:r>
+      <w:proofErr w:type="spellStart"/>
+      <w:r>
+        <w:rPr>
+          <w:lang w:val="en-US"/>
+        </w:rPr>
+        <w:t>i</w:t>
+      </w:r>
+      <w:proofErr w:type="spellEnd"/>
+      <w:r>
+        <w:rPr>
+          <w:lang w:val="en-US"/>
+        </w:rPr>
+        <w:t xml:space="preserve">&lt; </w:t>
+      </w:r>
+      <w:proofErr w:type="spellStart"/>
+      <w:r>
+        <w:rPr>
+          <w:lang w:val="en-US"/>
+        </w:rPr>
+        <w:t>Envios.length</w:t>
+      </w:r>
+      <w:proofErr w:type="spellEnd"/>
+      <w:r>
+        <w:rPr>
+          <w:lang w:val="en-US"/>
+        </w:rPr>
+        <w:t xml:space="preserve">; </w:t>
+      </w:r>
+      <w:proofErr w:type="spellStart"/>
+      <w:r>
+        <w:rPr>
+          <w:lang w:val="en-US"/>
+        </w:rPr>
+        <w:t>i</w:t>
+      </w:r>
+      <w:proofErr w:type="spellEnd"/>
+      <w:r>
+        <w:rPr>
+          <w:lang w:val="en-US"/>
+        </w:rPr>
+        <w:t>+</w:t>
+      </w:r>
+      <w:proofErr w:type="gramStart"/>
+      <w:r>
+        <w:rPr>
+          <w:lang w:val="en-US"/>
+        </w:rPr>
+        <w:t>+){</w:t>
+      </w:r>
+      <w:proofErr w:type="gramEnd"/>
     </w:p>
     <w:p>
       <w:pPr>
         <w:pStyle w:val="Prrafodelista"/>
         <w:ind w:left="1440"/>
+        <w:rPr>
+          <w:lang w:val="en-US"/>
+        </w:rPr>
       </w:pPr>
       <w:r>
         <w:rPr>
@@ -971,8 +1557,55 @@
         <w:tab/>
       </w:r>
       <w:r>
-        <w:t>const Producto= Envios [i];</w:t>
-      </w:r>
+        <w:rPr>
+          <w:lang w:val="en-US"/>
+        </w:rPr>
+        <w:t xml:space="preserve">const </w:t>
+      </w:r>
+      <w:proofErr w:type="spellStart"/>
+      <w:r>
+        <w:rPr>
+          <w:lang w:val="en-US"/>
+        </w:rPr>
+        <w:t>Producto</w:t>
+      </w:r>
+      <w:proofErr w:type="spellEnd"/>
+      <w:r>
+        <w:rPr>
+          <w:lang w:val="en-US"/>
+        </w:rPr>
+        <w:t xml:space="preserve">= </w:t>
+      </w:r>
+      <w:proofErr w:type="spellStart"/>
+      <w:r>
+        <w:rPr>
+          <w:lang w:val="en-US"/>
+        </w:rPr>
+        <w:t>Envios</w:t>
+      </w:r>
+      <w:proofErr w:type="spellEnd"/>
+      <w:r>
+        <w:rPr>
+          <w:lang w:val="en-US"/>
+        </w:rPr>
+        <w:t xml:space="preserve"> [</w:t>
+      </w:r>
+      <w:proofErr w:type="spellStart"/>
+      <w:r>
+        <w:rPr>
+          <w:lang w:val="en-US"/>
+        </w:rPr>
+        <w:t>i</w:t>
+      </w:r>
+      <w:proofErr w:type="spellEnd"/>
+      <w:proofErr w:type="gramStart"/>
+      <w:r>
+        <w:rPr>
+          <w:lang w:val="en-US"/>
+        </w:rPr>
+        <w:t>];</w:t>
+      </w:r>
+      <w:proofErr w:type="gramEnd"/>
     </w:p>
     <w:p>
       <w:pPr>
@@ -983,23 +1616,57 @@
         </w:rPr>
       </w:pPr>
       <w:r>
+        <w:rPr>
+          <w:lang w:val="en-US"/>
+        </w:rPr>
         <w:t xml:space="preserve">           </w:t>
       </w:r>
       <w:r>
+        <w:rPr>
+          <w:lang w:val="en-US"/>
+        </w:rPr>
         <w:tab/>
       </w:r>
       <w:r>
+        <w:rPr>
+          <w:lang w:val="en-US"/>
+        </w:rPr>
         <w:tab/>
       </w:r>
       <w:r>
+        <w:rPr>
+          <w:lang w:val="en-US"/>
+        </w:rPr>
         <w:tab/>
       </w:r>
       <w:r>
         <w:rPr>
           <w:lang w:val="en-US"/>
         </w:rPr>
-        <w:t>const type= Producto [0];</w:t>
-      </w:r>
+        <w:t xml:space="preserve">const type= </w:t>
+      </w:r>
+      <w:proofErr w:type="spellStart"/>
+      <w:r>
+        <w:rPr>
+          <w:lang w:val="en-US"/>
+        </w:rPr>
+        <w:t>Producto</w:t>
+      </w:r>
+      <w:proofErr w:type="spellEnd"/>
+      <w:r>
+        <w:rPr>
+          <w:lang w:val="en-US"/>
+        </w:rPr>
+        <w:t xml:space="preserve"> [0</w:t>
+      </w:r>
+      <w:proofErr w:type="gramStart"/>
+      <w:r>
+        <w:rPr>
+          <w:lang w:val="en-US"/>
+        </w:rPr>
+        <w:t>];</w:t>
+      </w:r>
+      <w:proofErr w:type="gramEnd"/>
     </w:p>
     <w:p>
       <w:pPr>
@@ -1037,8 +1704,38 @@
         <w:rPr>
           <w:lang w:val="en-US"/>
         </w:rPr>
-        <w:t>const unit= Producto[1];</w:t>
-      </w:r>
+        <w:t xml:space="preserve">const unit= </w:t>
+      </w:r>
+      <w:proofErr w:type="spellStart"/>
+      <w:proofErr w:type="gramStart"/>
+      <w:r>
+        <w:rPr>
+          <w:lang w:val="en-US"/>
+        </w:rPr>
+        <w:t>Producto</w:t>
+      </w:r>
+      <w:proofErr w:type="spellEnd"/>
+      <w:r>
+        <w:rPr>
+          <w:lang w:val="en-US"/>
+        </w:rPr>
+        <w:t>[</w:t>
+      </w:r>
+      <w:proofErr w:type="gramEnd"/>
+      <w:r>
+        <w:rPr>
+          <w:lang w:val="en-US"/>
+        </w:rPr>
+        <w:t>1</w:t>
+      </w:r>
+      <w:proofErr w:type="gramStart"/>
+      <w:r>
+        <w:rPr>
+          <w:lang w:val="en-US"/>
+        </w:rPr>
+        <w:t>];</w:t>
+      </w:r>
+      <w:proofErr w:type="gramEnd"/>
     </w:p>
     <w:p>
       <w:pPr>
@@ -1076,8 +1773,30 @@
         <w:rPr>
           <w:lang w:val="en-US"/>
         </w:rPr>
-        <w:t>const weight= Producto [2];</w:t>
-      </w:r>
+        <w:t xml:space="preserve">const weight= </w:t>
+      </w:r>
+      <w:proofErr w:type="spellStart"/>
+      <w:r>
+        <w:rPr>
+          <w:lang w:val="en-US"/>
+        </w:rPr>
+        <w:t>Producto</w:t>
+      </w:r>
+      <w:proofErr w:type="spellEnd"/>
+      <w:r>
+        <w:rPr>
+          <w:lang w:val="en-US"/>
+        </w:rPr>
+        <w:t xml:space="preserve"> [2</w:t>
+      </w:r>
+      <w:proofErr w:type="gramStart"/>
+      <w:r>
+        <w:rPr>
+          <w:lang w:val="en-US"/>
+        </w:rPr>
+        <w:t>];</w:t>
+      </w:r>
+      <w:proofErr w:type="gramEnd"/>
     </w:p>
     <w:p>
       <w:pPr>
@@ -1128,25 +1847,7 @@
         <w:t>F</w:t>
       </w:r>
       <w:r>
-        <w:t xml:space="preserve">alto un </w:t>
-      </w:r>
-      <w:r>
-        <w:t>parámetro</w:t>
-      </w:r>
-      <w:r>
-        <w:t xml:space="preserve"> al llamar a la </w:t>
-      </w:r>
-      <w:r>
-        <w:t>función</w:t>
-      </w:r>
-      <w:r>
-        <w:t xml:space="preserve"> que calcula costo total </w:t>
-      </w:r>
-      <w:r>
-        <w:t>según</w:t>
-      </w:r>
-      <w:r>
-        <w:t xml:space="preserve"> firma:</w:t>
+        <w:t>alto un parámetro al llamar a la función que calcula costo total según firma:</w:t>
       </w:r>
     </w:p>
     <w:p>
@@ -1176,8 +1877,52 @@
         <w:rPr>
           <w:lang w:val="en-US"/>
         </w:rPr>
-        <w:t>const deliveryCost= calculateCost(type,totalWeight);</w:t>
-      </w:r>
+        <w:t xml:space="preserve">const </w:t>
+      </w:r>
+      <w:proofErr w:type="spellStart"/>
+      <w:r>
+        <w:rPr>
+          <w:lang w:val="en-US"/>
+        </w:rPr>
+        <w:t>deliveryCost</w:t>
+      </w:r>
+      <w:proofErr w:type="spellEnd"/>
+      <w:r>
+        <w:rPr>
+          <w:lang w:val="en-US"/>
+        </w:rPr>
+        <w:t xml:space="preserve">= </w:t>
+      </w:r>
+      <w:proofErr w:type="spellStart"/>
+      <w:r>
+        <w:rPr>
+          <w:lang w:val="en-US"/>
+        </w:rPr>
+        <w:t>calculateCost</w:t>
+      </w:r>
+      <w:proofErr w:type="spellEnd"/>
+      <w:r>
+        <w:rPr>
+          <w:lang w:val="en-US"/>
+        </w:rPr>
+        <w:t>(</w:t>
+      </w:r>
+      <w:proofErr w:type="spellStart"/>
+      <w:proofErr w:type="gramStart"/>
+      <w:r>
+        <w:rPr>
+          <w:lang w:val="en-US"/>
+        </w:rPr>
+        <w:t>type,totalWeight</w:t>
+      </w:r>
+      <w:proofErr w:type="spellEnd"/>
+      <w:r>
+        <w:rPr>
+          <w:lang w:val="en-US"/>
+        </w:rPr>
+        <w:t>);</w:t>
+      </w:r>
+      <w:proofErr w:type="gramEnd"/>
     </w:p>
     <w:p>
       <w:pPr>
@@ -1215,8 +1960,37 @@
         </w:numPr>
       </w:pPr>
       <w:r>
-        <w:t>En la funcion displayResults cuando insertas el texto final con los resultados la funcion se llama innerHTML</w:t>
-      </w:r>
+        <w:t xml:space="preserve">En la </w:t>
+      </w:r>
+      <w:proofErr w:type="spellStart"/>
+      <w:r>
+        <w:t>funcion</w:t>
+      </w:r>
+      <w:proofErr w:type="spellEnd"/>
+      <w:r>
+        <w:t xml:space="preserve"> </w:t>
+      </w:r>
+      <w:proofErr w:type="spellStart"/>
+      <w:r>
+        <w:t>displayResults</w:t>
+      </w:r>
+      <w:proofErr w:type="spellEnd"/>
+      <w:r>
+        <w:t xml:space="preserve"> cuando insertas el texto final con los resultados la </w:t>
+      </w:r>
+      <w:proofErr w:type="spellStart"/>
+      <w:r>
+        <w:t>funcion</w:t>
+      </w:r>
+      <w:proofErr w:type="spellEnd"/>
+      <w:r>
+        <w:t xml:space="preserve"> se llama </w:t>
+      </w:r>
+      <w:proofErr w:type="spellStart"/>
+      <w:r>
+        <w:t>innerHTML</w:t>
+      </w:r>
+      <w:proofErr w:type="spellEnd"/>
     </w:p>
     <w:p/>
     <w:p/>
@@ -1313,8 +2087,18 @@
       <w:pPr>
         <w:rPr>
           <w:rFonts w:ascii="Segoe UI Emoji" w:hAnsi="Segoe UI Emoji" w:cs="Segoe UI Emoji"/>
-        </w:rPr>
-      </w:pPr>
+          <w:b/>
+          <w:bCs/>
+        </w:rPr>
+      </w:pPr>
+    </w:p>
+    <w:p>
+      <w:pPr>
+        <w:rPr>
+          <w:rFonts w:ascii="Segoe UI Emoji" w:hAnsi="Segoe UI Emoji" w:cs="Segoe UI Emoji"/>
+        </w:rPr>
+      </w:pPr>
+      <w:proofErr w:type="gramStart"/>
       <w:r>
         <w:rPr>
           <w:rFonts w:ascii="Segoe UI Emoji" w:hAnsi="Segoe UI Emoji" w:cs="Segoe UI Emoji"/>
@@ -1322,13 +2106,11 @@
         <w:t>🎉</w:t>
       </w:r>
       <w:r>
-        <w:t>¡Felicitaciones por la entrega del Desafío 0</w:t>
-      </w:r>
-      <w:r>
-        <w:t>4</w:t>
-      </w:r>
-      <w:r>
-        <w:t xml:space="preserve">! </w:t>
+        <w:t>¡</w:t>
+      </w:r>
+      <w:proofErr w:type="gramEnd"/>
+      <w:r>
+        <w:t xml:space="preserve">Felicitaciones por la entrega del Desafío 06! </w:t>
       </w:r>
       <w:r>
         <w:rPr>
@@ -1338,14 +2120,68 @@
       </w:r>
     </w:p>
     <w:p/>
-    <w:p/>
-    <w:p>
-      <w:r>
-        <w:t>Julio, quería felicitarte por el trabajo que realizaste. El resultado renderizado es el solicitado</w:t>
-      </w:r>
-      <w:r>
-        <w:t xml:space="preserve"> en general</w:t>
-      </w:r>
+    <w:p>
+      <w:r>
+        <w:t>Julio</w:t>
+      </w:r>
+      <w:r>
+        <w:t>, muy buen trabajo, Si bien no se imprime el resultado en el navegador, la lógica planteada es correcta, solo hubo unos errores de sintaxis que desarrollo en la parte de observaciones al final.</w:t>
+      </w:r>
+    </w:p>
+    <w:p/>
+    <w:p>
+      <w:r>
+        <w:t xml:space="preserve">La implementación de </w:t>
+      </w:r>
+      <w:proofErr w:type="spellStart"/>
+      <w:r>
+        <w:t>arrays</w:t>
+      </w:r>
+      <w:proofErr w:type="spellEnd"/>
+      <w:r>
+        <w:t xml:space="preserve"> es correcta en general, cumpliste con la estructura de array tal cual se </w:t>
+      </w:r>
+      <w:proofErr w:type="spellStart"/>
+      <w:r>
+        <w:t>solicito</w:t>
+      </w:r>
+      <w:proofErr w:type="spellEnd"/>
+      <w:r>
+        <w:t xml:space="preserve"> en enunciado.</w:t>
+      </w:r>
+    </w:p>
+    <w:p/>
+    <w:p>
+      <w:r>
+        <w:t>Usaste correctamente funciones, tanto sin retorno de datos como con retorno.</w:t>
+      </w:r>
+    </w:p>
+    <w:p>
+      <w:r>
+        <w:t xml:space="preserve"> </w:t>
+      </w:r>
+    </w:p>
+    <w:p>
+      <w:r>
+        <w:t>Aplicaste correctamente las estructuras de control de flujo.</w:t>
+      </w:r>
+    </w:p>
+    <w:p/>
+    <w:p>
+      <w:r>
+        <w:t xml:space="preserve">La lógica de tu solución está </w:t>
+      </w:r>
+      <w:r>
+        <w:t>ok, d</w:t>
+      </w:r>
+      <w:r>
+        <w:t xml:space="preserve">estaco la prolijidad de tu código ayuda mucho para legibilidad </w:t>
+      </w:r>
+      <w:proofErr w:type="gramStart"/>
+      <w:r>
+        <w:t>del mismo</w:t>
+      </w:r>
+      <w:proofErr w:type="gramEnd"/>
       <w:r>
         <w:t>.</w:t>
       </w:r>
@@ -1354,187 +2190,7 @@
     <w:p/>
     <w:p>
       <w:r>
-        <w:t>El html esta correcto, la estructura semántica esta bien aplicada.</w:t>
-      </w:r>
-    </w:p>
-    <w:p>
-      <w:r>
-        <w:t xml:space="preserve"> </w:t>
-      </w:r>
-    </w:p>
-    <w:p/>
-    <w:p>
-      <w:r>
-        <w:t>En el css, para que no se te desborde el contenido podes sacar el width que le pusiste al main.</w:t>
-      </w:r>
-    </w:p>
-    <w:p>
-      <w:r>
-        <w:t xml:space="preserve">Luego para que quede centrado el contenido principal en la clase .gallery div tenes que aplicar la regla justify-content: center </w:t>
-      </w:r>
-      <w:r>
-        <w:t xml:space="preserve">y en la </w:t>
-      </w:r>
-      <w:r>
-        <w:t>@media(max-width: 576px)</w:t>
-      </w:r>
-      <w:r>
-        <w:t xml:space="preserve"> a la clase .card podes achicarle el width para que quede mejor centrado.</w:t>
-      </w:r>
-    </w:p>
-    <w:p/>
-    <w:p/>
-    <w:p>
-      <w:pPr>
-        <w:rPr>
-          <w:u w:val="single"/>
-        </w:rPr>
-      </w:pPr>
-      <w:r>
-        <w:t xml:space="preserve">La consigna </w:t>
-      </w:r>
-      <w:r>
-        <w:t>solicitaba</w:t>
-      </w:r>
-      <w:r>
-        <w:t xml:space="preserve"> que el contenido del footer (datos y mapa) quedaran ordenados en columnas, eso lo logras con display flex y flex-direction:row, luego cuando el ancho del navegador sea menor a 768px por ejemplo usas el flex-direction: column.</w:t>
-      </w:r>
-    </w:p>
-    <w:p/>
-    <w:p/>
-    <w:p>
-      <w:r>
-        <w:lastRenderedPageBreak/>
-        <w:t>Todo lo demás esta ok, muy buen trabajo ¡</w:t>
-      </w:r>
-    </w:p>
-    <w:p/>
-    <w:p/>
-    <w:p>
-      <w:r>
-        <w:t>Tu nota en el Desafío 0</w:t>
-      </w:r>
-      <w:r>
-        <w:t>4</w:t>
-      </w:r>
-      <w:r>
-        <w:t xml:space="preserve"> es: </w:t>
-      </w:r>
-      <w:r>
-        <w:rPr>
-          <w:b/>
-          <w:bCs/>
-        </w:rPr>
-        <w:t>9</w:t>
-      </w:r>
-    </w:p>
-    <w:p>
-      <w:pPr>
-        <w:pBdr>
-          <w:bottom w:val="single" w:sz="6" w:space="1" w:color="auto"/>
-        </w:pBdr>
-      </w:pPr>
-    </w:p>
-    <w:p>
-      <w:pPr>
-        <w:pBdr>
-          <w:bottom w:val="single" w:sz="6" w:space="1" w:color="auto"/>
-        </w:pBdr>
-      </w:pPr>
-    </w:p>
-    <w:p>
-      <w:pPr>
-        <w:rPr>
-          <w:rFonts w:ascii="Segoe UI Emoji" w:hAnsi="Segoe UI Emoji" w:cs="Segoe UI Emoji"/>
-          <w:b/>
-          <w:bCs/>
-        </w:rPr>
-      </w:pPr>
-    </w:p>
-    <w:p>
-      <w:pPr>
-        <w:rPr>
-          <w:rFonts w:ascii="Segoe UI Emoji" w:hAnsi="Segoe UI Emoji" w:cs="Segoe UI Emoji"/>
-          <w:b/>
-          <w:bCs/>
-        </w:rPr>
-      </w:pPr>
-      <w:r>
-        <w:rPr>
-          <w:rFonts w:ascii="Segoe UI Emoji" w:hAnsi="Segoe UI Emoji" w:cs="Segoe UI Emoji"/>
-          <w:b/>
-          <w:bCs/>
-        </w:rPr>
-        <w:t xml:space="preserve">Jara </w:t>
-      </w:r>
-      <w:r>
-        <w:rPr>
-          <w:rFonts w:ascii="Segoe UI Emoji" w:hAnsi="Segoe UI Emoji" w:cs="Segoe UI Emoji"/>
-          <w:b/>
-          <w:bCs/>
-        </w:rPr>
-        <w:t>Jesús</w:t>
-      </w:r>
-    </w:p>
-    <w:p>
-      <w:pPr>
-        <w:rPr>
-          <w:rFonts w:ascii="Segoe UI Emoji" w:hAnsi="Segoe UI Emoji" w:cs="Segoe UI Emoji"/>
-          <w:b/>
-          <w:bCs/>
-        </w:rPr>
-      </w:pPr>
-    </w:p>
-    <w:p>
-      <w:pPr>
-        <w:rPr>
-          <w:rFonts w:ascii="Segoe UI Emoji" w:hAnsi="Segoe UI Emoji" w:cs="Segoe UI Emoji"/>
-        </w:rPr>
-      </w:pPr>
-      <w:r>
-        <w:rPr>
-          <w:rFonts w:ascii="Segoe UI Emoji" w:hAnsi="Segoe UI Emoji" w:cs="Segoe UI Emoji"/>
-        </w:rPr>
-        <w:t>🎉</w:t>
-      </w:r>
-      <w:r>
-        <w:t xml:space="preserve">¡Felicitaciones por la entrega del Desafío 01! </w:t>
-      </w:r>
-      <w:r>
-        <w:rPr>
-          <w:rFonts w:ascii="Segoe UI Emoji" w:hAnsi="Segoe UI Emoji" w:cs="Segoe UI Emoji"/>
-        </w:rPr>
-        <w:t>🎉</w:t>
-      </w:r>
-    </w:p>
-    <w:p/>
-    <w:p>
-      <w:r>
-        <w:t>Primeramente, quería felicitarte por el trabajo que realizaste. El resultado renderizado es el solicitado.</w:t>
-      </w:r>
-    </w:p>
-    <w:p/>
-    <w:p>
-      <w:r>
-        <w:t xml:space="preserve">Los archivos html están impecables, respetaste el orden de aplicación de etiquetas de encabezado y el manejo de etiquetas para textos es correcto. </w:t>
-      </w:r>
-    </w:p>
-    <w:p/>
-    <w:p>
-      <w:r>
-        <w:t>El manejo de enlaces para la navegación es correcto.</w:t>
-      </w:r>
-    </w:p>
-    <w:p/>
-    <w:p>
-      <w:r>
-        <w:t>Genial que hayas utilizado etiquetas semánticas como main, header, section, article y footer estas ayudan a que estructuremos nuestra información de una manera que el navegador la entienda mejor.</w:t>
-      </w:r>
-    </w:p>
-    <w:p/>
-    <w:p>
-      <w:r>
-        <w:t>Observaciones a tu trabajo son:</w:t>
+        <w:t>Observaciones:</w:t>
       </w:r>
     </w:p>
     <w:p/>
@@ -1547,8 +2203,30 @@
         </w:numPr>
       </w:pPr>
       <w:r>
-        <w:t>Recordá cambiar el lenguaje a español &lt;html lang="es"&gt; porque esto les dice a los motores de búsqueda en que idioma esta tu sitio web.</w:t>
-      </w:r>
+        <w:lastRenderedPageBreak/>
+        <w:t xml:space="preserve">Los nombres de las constantes estan escritas al </w:t>
+      </w:r>
+      <w:proofErr w:type="spellStart"/>
+      <w:r>
+        <w:t>reves</w:t>
+      </w:r>
+      <w:proofErr w:type="spellEnd"/>
+      <w:r>
+        <w:t xml:space="preserve"> en el array </w:t>
+      </w:r>
+      <w:proofErr w:type="spellStart"/>
+      <w:r>
+        <w:t>shipments</w:t>
+      </w:r>
+      <w:proofErr w:type="spellEnd"/>
+      <w:r>
+        <w:t>, empiezan TYPE</w:t>
+      </w:r>
+      <w:proofErr w:type="gramStart"/>
+      <w:r>
+        <w:t>_..</w:t>
+      </w:r>
+      <w:proofErr w:type="gramEnd"/>
     </w:p>
     <w:p>
       <w:pPr>
@@ -1569,112 +2247,43 @@
         </w:numPr>
       </w:pPr>
       <w:r>
-        <w:t>En el index la lista de navegación al final del documento podía ir adentro del footer como una lista de enlaces común.</w:t>
-      </w:r>
-    </w:p>
-    <w:p/>
-    <w:p/>
-    <w:p>
-      <w:r>
-        <w:t>Excelente trabajo ¡</w:t>
-      </w:r>
-    </w:p>
-    <w:p/>
-    <w:p>
-      <w:r>
-        <w:t xml:space="preserve">Tu nota en el Desafío 01 es: </w:t>
-      </w:r>
-      <w:r>
-        <w:rPr>
-          <w:b/>
-          <w:bCs/>
-        </w:rPr>
-        <w:t>10</w:t>
-      </w:r>
-    </w:p>
-    <w:p>
-      <w:pPr>
-        <w:pBdr>
-          <w:bottom w:val="single" w:sz="6" w:space="1" w:color="auto"/>
-        </w:pBdr>
-      </w:pPr>
-    </w:p>
-    <w:p>
-      <w:pPr>
-        <w:pBdr>
-          <w:bottom w:val="single" w:sz="6" w:space="1" w:color="auto"/>
-        </w:pBdr>
-      </w:pPr>
-    </w:p>
-    <w:p/>
-    <w:p>
-      <w:pPr>
-        <w:rPr>
-          <w:rFonts w:ascii="Segoe UI Emoji" w:hAnsi="Segoe UI Emoji" w:cs="Segoe UI Emoji"/>
-          <w:b/>
-          <w:bCs/>
-        </w:rPr>
-      </w:pPr>
-      <w:r>
-        <w:rPr>
-          <w:rFonts w:ascii="Segoe UI Emoji" w:hAnsi="Segoe UI Emoji" w:cs="Segoe UI Emoji"/>
-          <w:b/>
-          <w:bCs/>
-        </w:rPr>
-        <w:t xml:space="preserve">Fortin Mauricio </w:t>
-      </w:r>
-    </w:p>
-    <w:p>
-      <w:pPr>
-        <w:rPr>
-          <w:rFonts w:ascii="Segoe UI Emoji" w:hAnsi="Segoe UI Emoji" w:cs="Segoe UI Emoji"/>
-          <w:b/>
-          <w:bCs/>
-        </w:rPr>
-      </w:pPr>
-    </w:p>
-    <w:p>
-      <w:pPr>
-        <w:rPr>
-          <w:rFonts w:ascii="Segoe UI Emoji" w:hAnsi="Segoe UI Emoji" w:cs="Segoe UI Emoji"/>
-        </w:rPr>
-      </w:pPr>
-      <w:r>
-        <w:rPr>
-          <w:rFonts w:ascii="Segoe UI Emoji" w:hAnsi="Segoe UI Emoji" w:cs="Segoe UI Emoji"/>
-        </w:rPr>
-        <w:t>🎉</w:t>
-      </w:r>
-      <w:r>
-        <w:t xml:space="preserve">¡Felicitaciones por la entrega del Desafío 01! </w:t>
-      </w:r>
-      <w:r>
-        <w:rPr>
-          <w:rFonts w:ascii="Segoe UI Emoji" w:hAnsi="Segoe UI Emoji" w:cs="Segoe UI Emoji"/>
-        </w:rPr>
-        <w:t>🎉</w:t>
-      </w:r>
-    </w:p>
-    <w:p/>
-    <w:p>
-      <w:r>
-        <w:t>Primeramente, quería felicitarte por el trabajo que realizaste. El resultado renderizado es el solicitado.</w:t>
-      </w:r>
-    </w:p>
-    <w:p/>
-    <w:p>
-      <w:r>
-        <w:t xml:space="preserve">Destaco que respetaste el orden de aplicación de etiquetas de encabezado (h1, h2 ...) y el manejo de etiquetas para textos es correcto. </w:t>
-      </w:r>
-    </w:p>
-    <w:p/>
-    <w:p/>
-    <w:p>
-      <w:r>
-        <w:t>Observaciones a tu trabajo son:</w:t>
-      </w:r>
-    </w:p>
-    <w:p/>
+        <w:t xml:space="preserve">Cuidado que el id del elemento </w:t>
+      </w:r>
+      <w:proofErr w:type="spellStart"/>
+      <w:r>
+        <w:t>ul</w:t>
+      </w:r>
+      <w:proofErr w:type="spellEnd"/>
+      <w:r>
+        <w:t xml:space="preserve"> que capturas en la constante "</w:t>
+      </w:r>
+      <w:proofErr w:type="spellStart"/>
+      <w:r>
+        <w:t>resultContainer</w:t>
+      </w:r>
+      <w:proofErr w:type="spellEnd"/>
+      <w:r>
+        <w:t>" es con guion bajo: '</w:t>
+      </w:r>
+      <w:proofErr w:type="spellStart"/>
+      <w:r>
+        <w:t>result_container</w:t>
+      </w:r>
+      <w:proofErr w:type="spellEnd"/>
+      <w:r>
+        <w:t>'</w:t>
+      </w:r>
+    </w:p>
+    <w:p>
+      <w:pPr>
+        <w:pStyle w:val="Prrafodelista"/>
+      </w:pPr>
+    </w:p>
+    <w:p>
+      <w:pPr>
+        <w:pStyle w:val="Prrafodelista"/>
+      </w:pPr>
+    </w:p>
     <w:p>
       <w:pPr>
         <w:pStyle w:val="Prrafodelista"/>
@@ -1684,7 +2293,26 @@
         </w:numPr>
       </w:pPr>
       <w:r>
-        <w:t>Falto aplicar etiquetas semánticas como main, header, section, article para mejorar la estructura del documento html.</w:t>
+        <w:t xml:space="preserve">En la </w:t>
+      </w:r>
+      <w:proofErr w:type="spellStart"/>
+      <w:r>
+        <w:t>linea</w:t>
+      </w:r>
+      <w:proofErr w:type="spellEnd"/>
+      <w:r>
+        <w:t xml:space="preserve"> 36 te conviene cambiar el nombre del array que tomas del array </w:t>
+      </w:r>
+      <w:proofErr w:type="spellStart"/>
+      <w:r>
+        <w:t>shipments</w:t>
+      </w:r>
+      <w:proofErr w:type="spellEnd"/>
+      <w:r>
+        <w:t>,</w:t>
+      </w:r>
+      <w:r>
+        <w:t xml:space="preserve"> al nombre “producto” por ejemplo</w:t>
       </w:r>
     </w:p>
     <w:p>
@@ -1706,38 +2334,798 @@
         </w:numPr>
       </w:pPr>
       <w:r>
-        <w:t>Los archivos html podias dejarlos sueltos en la raíz del proyecto o otra opción hubiera sido crear una carpeta de nombre pages y poner ahí dentro los archivos html de experiencia y educación y dejas suelto el index en la raíz del proyecto, esto te facilita también cuando armas la ruta de los enlaces con la etiqueta &lt;a&gt;</w:t>
-      </w:r>
-    </w:p>
-    <w:p>
-      <w:pPr>
-        <w:pStyle w:val="Prrafodelista"/>
-      </w:pPr>
-    </w:p>
-    <w:p>
-      <w:pPr>
-        <w:pStyle w:val="Prrafodelista"/>
-      </w:pPr>
-    </w:p>
-    <w:p/>
-    <w:p/>
-    <w:p/>
-    <w:p>
-      <w:r>
-        <w:t>Excelente trabajo ¡</w:t>
-      </w:r>
-    </w:p>
-    <w:p/>
-    <w:p>
-      <w:r>
-        <w:t xml:space="preserve">Tu nota en el Desafío 01 es: </w:t>
-      </w:r>
-      <w:r>
-        <w:rPr>
-          <w:b/>
-          <w:bCs/>
-        </w:rPr>
-        <w:t>9</w:t>
+        <w:t xml:space="preserve">Al insertar el resultado en el navegador </w:t>
+      </w:r>
+      <w:proofErr w:type="spellStart"/>
+      <w:r>
+        <w:t>deberia</w:t>
+      </w:r>
+      <w:proofErr w:type="spellEnd"/>
+      <w:r>
+        <w:t xml:space="preserve"> ser al contenedor "</w:t>
+      </w:r>
+      <w:proofErr w:type="spellStart"/>
+      <w:r>
+        <w:t>resultContainer</w:t>
+      </w:r>
+      <w:proofErr w:type="spellEnd"/>
+      <w:r>
+        <w:t>"</w:t>
+      </w:r>
+    </w:p>
+    <w:p/>
+    <w:p>
+      <w:pPr>
+        <w:ind w:left="708"/>
+      </w:pPr>
+      <w:r>
+        <w:t>Según los últimos dos puntos el código de la función “</w:t>
+      </w:r>
+      <w:proofErr w:type="spellStart"/>
+      <w:proofErr w:type="gramStart"/>
+      <w:r>
+        <w:t>displayResults</w:t>
+      </w:r>
+      <w:proofErr w:type="spellEnd"/>
+      <w:r>
+        <w:t>(</w:t>
+      </w:r>
+      <w:proofErr w:type="gramEnd"/>
+      <w:r>
+        <w:t>)” quedaría así:</w:t>
+      </w:r>
+    </w:p>
+    <w:p>
+      <w:pPr>
+        <w:ind w:left="708"/>
+      </w:pPr>
+    </w:p>
+    <w:p>
+      <w:pPr>
+        <w:ind w:left="708"/>
+        <w:rPr>
+          <w:lang w:val="en-US"/>
+        </w:rPr>
+      </w:pPr>
+      <w:r>
+        <w:rPr>
+          <w:lang w:val="en-US"/>
+        </w:rPr>
+        <w:t xml:space="preserve">function </w:t>
+      </w:r>
+      <w:proofErr w:type="spellStart"/>
+      <w:proofErr w:type="gramStart"/>
+      <w:r>
+        <w:rPr>
+          <w:lang w:val="en-US"/>
+        </w:rPr>
+        <w:t>displayResults</w:t>
+      </w:r>
+      <w:proofErr w:type="spellEnd"/>
+      <w:r>
+        <w:rPr>
+          <w:lang w:val="en-US"/>
+        </w:rPr>
+        <w:t>(){</w:t>
+      </w:r>
+      <w:proofErr w:type="gramEnd"/>
+    </w:p>
+    <w:p>
+      <w:pPr>
+        <w:ind w:left="708"/>
+        <w:rPr>
+          <w:lang w:val="en-US"/>
+        </w:rPr>
+      </w:pPr>
+      <w:r>
+        <w:rPr>
+          <w:lang w:val="en-US"/>
+        </w:rPr>
+        <w:t>   </w:t>
+      </w:r>
+      <w:r>
+        <w:rPr>
+          <w:lang w:val="en-US"/>
+        </w:rPr>
+        <w:tab/>
+      </w:r>
+      <w:r>
+        <w:rPr>
+          <w:lang w:val="en-US"/>
+        </w:rPr>
+        <w:t xml:space="preserve"> for (let </w:t>
+      </w:r>
+      <w:proofErr w:type="spellStart"/>
+      <w:r>
+        <w:rPr>
+          <w:lang w:val="en-US"/>
+        </w:rPr>
+        <w:t>i</w:t>
+      </w:r>
+      <w:proofErr w:type="spellEnd"/>
+      <w:r>
+        <w:rPr>
+          <w:lang w:val="en-US"/>
+        </w:rPr>
+        <w:t xml:space="preserve"> = 0; </w:t>
+      </w:r>
+      <w:proofErr w:type="spellStart"/>
+      <w:r>
+        <w:rPr>
+          <w:lang w:val="en-US"/>
+        </w:rPr>
+        <w:t>i</w:t>
+      </w:r>
+      <w:proofErr w:type="spellEnd"/>
+      <w:r>
+        <w:rPr>
+          <w:lang w:val="en-US"/>
+        </w:rPr>
+        <w:t xml:space="preserve"> &lt; </w:t>
+      </w:r>
+      <w:proofErr w:type="spellStart"/>
+      <w:proofErr w:type="gramStart"/>
+      <w:r>
+        <w:rPr>
+          <w:lang w:val="en-US"/>
+        </w:rPr>
+        <w:t>shipments.length</w:t>
+      </w:r>
+      <w:proofErr w:type="spellEnd"/>
+      <w:proofErr w:type="gramEnd"/>
+      <w:r>
+        <w:rPr>
+          <w:lang w:val="en-US"/>
+        </w:rPr>
+        <w:t xml:space="preserve">; </w:t>
+      </w:r>
+      <w:proofErr w:type="spellStart"/>
+      <w:r>
+        <w:rPr>
+          <w:lang w:val="en-US"/>
+        </w:rPr>
+        <w:t>i</w:t>
+      </w:r>
+      <w:proofErr w:type="spellEnd"/>
+      <w:r>
+        <w:rPr>
+          <w:lang w:val="en-US"/>
+        </w:rPr>
+        <w:t>++)</w:t>
+      </w:r>
+    </w:p>
+    <w:p>
+      <w:pPr>
+        <w:ind w:left="708"/>
+        <w:rPr>
+          <w:lang w:val="en-US"/>
+        </w:rPr>
+      </w:pPr>
+      <w:r>
+        <w:rPr>
+          <w:lang w:val="en-US"/>
+        </w:rPr>
+        <w:t>       </w:t>
+      </w:r>
+      <w:r>
+        <w:rPr>
+          <w:lang w:val="en-US"/>
+        </w:rPr>
+        <w:tab/>
+      </w:r>
+      <w:r>
+        <w:rPr>
+          <w:lang w:val="en-US"/>
+        </w:rPr>
+        <w:tab/>
+      </w:r>
+      <w:r>
+        <w:rPr>
+          <w:lang w:val="en-US"/>
+        </w:rPr>
+        <w:t xml:space="preserve"> </w:t>
+      </w:r>
+      <w:proofErr w:type="gramStart"/>
+      <w:r>
+        <w:rPr>
+          <w:lang w:val="en-US"/>
+        </w:rPr>
+        <w:t>{ const</w:t>
+      </w:r>
+      <w:proofErr w:type="gramEnd"/>
+      <w:r>
+        <w:rPr>
+          <w:lang w:val="en-US"/>
+        </w:rPr>
+        <w:t xml:space="preserve"> </w:t>
+      </w:r>
+      <w:proofErr w:type="spellStart"/>
+      <w:r>
+        <w:rPr>
+          <w:lang w:val="en-US"/>
+        </w:rPr>
+        <w:t>producto</w:t>
+      </w:r>
+      <w:proofErr w:type="spellEnd"/>
+      <w:r>
+        <w:rPr>
+          <w:lang w:val="en-US"/>
+        </w:rPr>
+        <w:t xml:space="preserve"> = shipments[</w:t>
+      </w:r>
+      <w:proofErr w:type="spellStart"/>
+      <w:r>
+        <w:rPr>
+          <w:lang w:val="en-US"/>
+        </w:rPr>
+        <w:t>i</w:t>
+      </w:r>
+      <w:proofErr w:type="spellEnd"/>
+      <w:proofErr w:type="gramStart"/>
+      <w:r>
+        <w:rPr>
+          <w:lang w:val="en-US"/>
+        </w:rPr>
+        <w:t>];</w:t>
+      </w:r>
+      <w:proofErr w:type="gramEnd"/>
+    </w:p>
+    <w:p>
+      <w:pPr>
+        <w:ind w:left="708"/>
+        <w:rPr>
+          <w:lang w:val="en-US"/>
+        </w:rPr>
+      </w:pPr>
+      <w:r>
+        <w:rPr>
+          <w:lang w:val="en-US"/>
+        </w:rPr>
+        <w:t xml:space="preserve">          </w:t>
+      </w:r>
+      <w:r>
+        <w:rPr>
+          <w:lang w:val="en-US"/>
+        </w:rPr>
+        <w:tab/>
+      </w:r>
+      <w:r>
+        <w:rPr>
+          <w:lang w:val="en-US"/>
+        </w:rPr>
+        <w:tab/>
+        <w:t xml:space="preserve">   </w:t>
+      </w:r>
+      <w:r>
+        <w:rPr>
+          <w:lang w:val="en-US"/>
+        </w:rPr>
+        <w:t xml:space="preserve">const type = </w:t>
+      </w:r>
+      <w:proofErr w:type="spellStart"/>
+      <w:proofErr w:type="gramStart"/>
+      <w:r>
+        <w:rPr>
+          <w:lang w:val="en-US"/>
+        </w:rPr>
+        <w:t>producto</w:t>
+      </w:r>
+      <w:proofErr w:type="spellEnd"/>
+      <w:r>
+        <w:rPr>
+          <w:lang w:val="en-US"/>
+        </w:rPr>
+        <w:t>[</w:t>
+      </w:r>
+      <w:proofErr w:type="gramEnd"/>
+      <w:r>
+        <w:rPr>
+          <w:lang w:val="en-US"/>
+        </w:rPr>
+        <w:t>0</w:t>
+      </w:r>
+      <w:proofErr w:type="gramStart"/>
+      <w:r>
+        <w:rPr>
+          <w:lang w:val="en-US"/>
+        </w:rPr>
+        <w:t>];</w:t>
+      </w:r>
+      <w:proofErr w:type="gramEnd"/>
+    </w:p>
+    <w:p>
+      <w:pPr>
+        <w:ind w:left="708"/>
+        <w:rPr>
+          <w:lang w:val="en-US"/>
+        </w:rPr>
+      </w:pPr>
+      <w:r>
+        <w:rPr>
+          <w:lang w:val="en-US"/>
+        </w:rPr>
+        <w:t xml:space="preserve">          </w:t>
+      </w:r>
+      <w:r>
+        <w:rPr>
+          <w:lang w:val="en-US"/>
+        </w:rPr>
+        <w:tab/>
+      </w:r>
+      <w:r>
+        <w:rPr>
+          <w:lang w:val="en-US"/>
+        </w:rPr>
+        <w:tab/>
+        <w:t xml:space="preserve">   </w:t>
+      </w:r>
+      <w:r>
+        <w:rPr>
+          <w:lang w:val="en-US"/>
+        </w:rPr>
+        <w:t xml:space="preserve">const quantity = </w:t>
+      </w:r>
+      <w:proofErr w:type="spellStart"/>
+      <w:proofErr w:type="gramStart"/>
+      <w:r>
+        <w:rPr>
+          <w:lang w:val="en-US"/>
+        </w:rPr>
+        <w:t>producto</w:t>
+      </w:r>
+      <w:proofErr w:type="spellEnd"/>
+      <w:r>
+        <w:rPr>
+          <w:lang w:val="en-US"/>
+        </w:rPr>
+        <w:t>[</w:t>
+      </w:r>
+      <w:proofErr w:type="gramEnd"/>
+      <w:r>
+        <w:rPr>
+          <w:lang w:val="en-US"/>
+        </w:rPr>
+        <w:t>1</w:t>
+      </w:r>
+      <w:proofErr w:type="gramStart"/>
+      <w:r>
+        <w:rPr>
+          <w:lang w:val="en-US"/>
+        </w:rPr>
+        <w:t>];</w:t>
+      </w:r>
+      <w:proofErr w:type="gramEnd"/>
+    </w:p>
+    <w:p>
+      <w:pPr>
+        <w:ind w:left="708"/>
+        <w:rPr>
+          <w:lang w:val="en-US"/>
+        </w:rPr>
+      </w:pPr>
+      <w:r>
+        <w:rPr>
+          <w:lang w:val="en-US"/>
+        </w:rPr>
+        <w:t xml:space="preserve">          </w:t>
+      </w:r>
+      <w:r>
+        <w:rPr>
+          <w:lang w:val="en-US"/>
+        </w:rPr>
+        <w:tab/>
+      </w:r>
+      <w:r>
+        <w:rPr>
+          <w:lang w:val="en-US"/>
+        </w:rPr>
+        <w:tab/>
+        <w:t xml:space="preserve">   </w:t>
+      </w:r>
+      <w:r>
+        <w:rPr>
+          <w:lang w:val="en-US"/>
+        </w:rPr>
+        <w:t xml:space="preserve">const weight = </w:t>
+      </w:r>
+      <w:proofErr w:type="spellStart"/>
+      <w:proofErr w:type="gramStart"/>
+      <w:r>
+        <w:rPr>
+          <w:lang w:val="en-US"/>
+        </w:rPr>
+        <w:t>producto</w:t>
+      </w:r>
+      <w:proofErr w:type="spellEnd"/>
+      <w:r>
+        <w:rPr>
+          <w:lang w:val="en-US"/>
+        </w:rPr>
+        <w:t>[</w:t>
+      </w:r>
+      <w:proofErr w:type="gramEnd"/>
+      <w:r>
+        <w:rPr>
+          <w:lang w:val="en-US"/>
+        </w:rPr>
+        <w:t>2</w:t>
+      </w:r>
+      <w:proofErr w:type="gramStart"/>
+      <w:r>
+        <w:rPr>
+          <w:lang w:val="en-US"/>
+        </w:rPr>
+        <w:t>];</w:t>
+      </w:r>
+      <w:proofErr w:type="gramEnd"/>
+    </w:p>
+    <w:p>
+      <w:pPr>
+        <w:ind w:left="708"/>
+        <w:rPr>
+          <w:lang w:val="en-US"/>
+        </w:rPr>
+      </w:pPr>
+      <w:r>
+        <w:rPr>
+          <w:lang w:val="en-US"/>
+        </w:rPr>
+        <w:t xml:space="preserve">          </w:t>
+      </w:r>
+      <w:r>
+        <w:rPr>
+          <w:lang w:val="en-US"/>
+        </w:rPr>
+        <w:tab/>
+      </w:r>
+      <w:r>
+        <w:rPr>
+          <w:lang w:val="en-US"/>
+        </w:rPr>
+        <w:tab/>
+        <w:t xml:space="preserve">   </w:t>
+      </w:r>
+      <w:r>
+        <w:rPr>
+          <w:lang w:val="en-US"/>
+        </w:rPr>
+        <w:t xml:space="preserve">const </w:t>
+      </w:r>
+      <w:proofErr w:type="spellStart"/>
+      <w:r>
+        <w:rPr>
+          <w:lang w:val="en-US"/>
+        </w:rPr>
+        <w:t>totalWeight</w:t>
+      </w:r>
+      <w:proofErr w:type="spellEnd"/>
+      <w:r>
+        <w:rPr>
+          <w:lang w:val="en-US"/>
+        </w:rPr>
+        <w:t xml:space="preserve"> = </w:t>
+      </w:r>
+      <w:proofErr w:type="spellStart"/>
+      <w:proofErr w:type="gramStart"/>
+      <w:r>
+        <w:rPr>
+          <w:lang w:val="en-US"/>
+        </w:rPr>
+        <w:t>calculateTotalWeight</w:t>
+      </w:r>
+      <w:proofErr w:type="spellEnd"/>
+      <w:r>
+        <w:rPr>
+          <w:lang w:val="en-US"/>
+        </w:rPr>
+        <w:t>(</w:t>
+      </w:r>
+      <w:proofErr w:type="gramEnd"/>
+      <w:r>
+        <w:rPr>
+          <w:lang w:val="en-US"/>
+        </w:rPr>
+        <w:t>quantity, weight</w:t>
+      </w:r>
+      <w:proofErr w:type="gramStart"/>
+      <w:r>
+        <w:rPr>
+          <w:lang w:val="en-US"/>
+        </w:rPr>
+        <w:t>);</w:t>
+      </w:r>
+      <w:proofErr w:type="gramEnd"/>
+    </w:p>
+    <w:p>
+      <w:pPr>
+        <w:ind w:left="708"/>
+      </w:pPr>
+      <w:r>
+        <w:rPr>
+          <w:lang w:val="en-US"/>
+        </w:rPr>
+        <w:t xml:space="preserve">          </w:t>
+      </w:r>
+      <w:r>
+        <w:rPr>
+          <w:lang w:val="en-US"/>
+        </w:rPr>
+        <w:tab/>
+      </w:r>
+      <w:r>
+        <w:rPr>
+          <w:lang w:val="en-US"/>
+        </w:rPr>
+        <w:tab/>
+        <w:t xml:space="preserve">   </w:t>
+      </w:r>
+      <w:proofErr w:type="spellStart"/>
+      <w:r>
+        <w:t>const</w:t>
+      </w:r>
+      <w:proofErr w:type="spellEnd"/>
+      <w:r>
+        <w:t xml:space="preserve"> </w:t>
+      </w:r>
+      <w:proofErr w:type="spellStart"/>
+      <w:r>
+        <w:t>totalcost</w:t>
+      </w:r>
+      <w:proofErr w:type="spellEnd"/>
+      <w:r>
+        <w:t xml:space="preserve"> = </w:t>
+      </w:r>
+      <w:proofErr w:type="spellStart"/>
+      <w:r>
+        <w:t>calculateCost</w:t>
+      </w:r>
+      <w:proofErr w:type="spellEnd"/>
+      <w:r>
+        <w:t>(</w:t>
+      </w:r>
+      <w:proofErr w:type="spellStart"/>
+      <w:r>
+        <w:t>totalWeight</w:t>
+      </w:r>
+      <w:proofErr w:type="spellEnd"/>
+      <w:r>
+        <w:t>);</w:t>
+      </w:r>
+    </w:p>
+    <w:p>
+      <w:pPr>
+        <w:ind w:left="708"/>
+      </w:pPr>
+    </w:p>
+    <w:p>
+      <w:pPr>
+        <w:ind w:left="708"/>
+      </w:pPr>
+      <w:r>
+        <w:t xml:space="preserve">          </w:t>
+      </w:r>
+      <w:r>
+        <w:tab/>
+      </w:r>
+      <w:r>
+        <w:tab/>
+        <w:t xml:space="preserve">   </w:t>
+      </w:r>
+      <w:proofErr w:type="spellStart"/>
+      <w:r>
+        <w:t>const</w:t>
+      </w:r>
+      <w:proofErr w:type="spellEnd"/>
+      <w:r>
+        <w:t xml:space="preserve"> </w:t>
+      </w:r>
+      <w:proofErr w:type="spellStart"/>
+      <w:r>
+        <w:t>result</w:t>
+      </w:r>
+      <w:proofErr w:type="spellEnd"/>
+      <w:r>
+        <w:t xml:space="preserve"> ="&lt;</w:t>
+      </w:r>
+      <w:proofErr w:type="spellStart"/>
+      <w:r>
+        <w:t>li</w:t>
+      </w:r>
+      <w:proofErr w:type="spellEnd"/>
+      <w:r>
+        <w:t xml:space="preserve">&gt; El envío de " + </w:t>
+      </w:r>
+      <w:proofErr w:type="spellStart"/>
+      <w:r>
+        <w:t>type</w:t>
+      </w:r>
+      <w:proofErr w:type="spellEnd"/>
+      <w:r>
+        <w:t xml:space="preserve"> + " con un peso total de " + </w:t>
+      </w:r>
+      <w:proofErr w:type="spellStart"/>
+      <w:r>
+        <w:t>totalWeight</w:t>
+      </w:r>
+      <w:proofErr w:type="spellEnd"/>
+      <w:r>
+        <w:t xml:space="preserve"> + " kg, tiene un costo de $" + </w:t>
+      </w:r>
+      <w:proofErr w:type="spellStart"/>
+      <w:r>
+        <w:t>totalcost</w:t>
+      </w:r>
+      <w:proofErr w:type="spellEnd"/>
+      <w:r>
+        <w:t xml:space="preserve"> + "&lt;/</w:t>
+      </w:r>
+      <w:proofErr w:type="spellStart"/>
+      <w:r>
+        <w:t>li</w:t>
+      </w:r>
+      <w:proofErr w:type="spellEnd"/>
+      <w:r>
+        <w:t>&gt;"</w:t>
+      </w:r>
+    </w:p>
+    <w:p>
+      <w:pPr>
+        <w:ind w:left="708"/>
+        <w:rPr>
+          <w:lang w:val="en-US"/>
+        </w:rPr>
+      </w:pPr>
+      <w:r>
+        <w:t xml:space="preserve">          </w:t>
+      </w:r>
+    </w:p>
+    <w:p>
+      <w:pPr>
+        <w:ind w:left="708"/>
+        <w:rPr>
+          <w:lang w:val="en-US"/>
+        </w:rPr>
+      </w:pPr>
+      <w:r>
+        <w:rPr>
+          <w:lang w:val="en-US"/>
+        </w:rPr>
+        <w:t xml:space="preserve">          </w:t>
+      </w:r>
+      <w:r>
+        <w:rPr>
+          <w:lang w:val="en-US"/>
+        </w:rPr>
+        <w:tab/>
+      </w:r>
+      <w:r>
+        <w:rPr>
+          <w:lang w:val="en-US"/>
+        </w:rPr>
+        <w:tab/>
+      </w:r>
+      <w:r>
+        <w:rPr>
+          <w:lang w:val="en-US"/>
+        </w:rPr>
+        <w:t xml:space="preserve">  </w:t>
+      </w:r>
+      <w:proofErr w:type="spellStart"/>
+      <w:r>
+        <w:rPr>
+          <w:lang w:val="en-US"/>
+        </w:rPr>
+        <w:t>resultContainer.innerHTML</w:t>
+      </w:r>
+      <w:proofErr w:type="spellEnd"/>
+      <w:r>
+        <w:rPr>
+          <w:lang w:val="en-US"/>
+        </w:rPr>
+        <w:t xml:space="preserve"> += </w:t>
+      </w:r>
+      <w:proofErr w:type="gramStart"/>
+      <w:r>
+        <w:rPr>
+          <w:lang w:val="en-US"/>
+        </w:rPr>
+        <w:t>result;</w:t>
+      </w:r>
+      <w:proofErr w:type="gramEnd"/>
+    </w:p>
+    <w:p>
+      <w:pPr>
+        <w:ind w:left="708"/>
+      </w:pPr>
+      <w:r>
+        <w:rPr>
+          <w:lang w:val="en-US"/>
+        </w:rPr>
+        <w:t xml:space="preserve">        </w:t>
+      </w:r>
+      <w:r>
+        <w:rPr>
+          <w:lang w:val="en-US"/>
+        </w:rPr>
+        <w:tab/>
+        <w:t xml:space="preserve">   </w:t>
+      </w:r>
+      <w:r>
+        <w:t>}</w:t>
+      </w:r>
+    </w:p>
+    <w:p>
+      <w:pPr>
+        <w:ind w:left="708"/>
+      </w:pPr>
+      <w:r>
+        <w:t>    }</w:t>
+      </w:r>
+    </w:p>
+    <w:p>
+      <w:pPr>
+        <w:ind w:left="708"/>
+      </w:pPr>
+      <w:r>
+        <w:t xml:space="preserve">    </w:t>
+      </w:r>
+    </w:p>
+    <w:p>
+      <w:pPr>
+        <w:ind w:left="708"/>
+      </w:pPr>
+      <w:r>
+        <w:t xml:space="preserve">    </w:t>
+      </w:r>
+      <w:proofErr w:type="spellStart"/>
+      <w:proofErr w:type="gramStart"/>
+      <w:r>
+        <w:t>displayResults</w:t>
+      </w:r>
+      <w:proofErr w:type="spellEnd"/>
+      <w:r>
+        <w:t>(</w:t>
+      </w:r>
+      <w:proofErr w:type="gramEnd"/>
+      <w:r>
+        <w:t>);</w:t>
+      </w:r>
+    </w:p>
+    <w:p>
+      <w:pPr>
+        <w:ind w:left="708"/>
+      </w:pPr>
+    </w:p>
+    <w:p>
+      <w:pPr>
+        <w:ind w:left="708"/>
+      </w:pPr>
+    </w:p>
+    <w:p/>
+    <w:p/>
+    <w:p>
+      <w:r>
+        <w:t>Todo lo demás esta ok, muy buen trabajo ¡</w:t>
+      </w:r>
+    </w:p>
+    <w:p/>
+    <w:p/>
+    <w:p>
+      <w:r>
+        <w:t>Tu nota en el Desafío 0</w:t>
+      </w:r>
+      <w:r>
+        <w:t>6</w:t>
+      </w:r>
+      <w:r>
+        <w:t xml:space="preserve"> es: </w:t>
+      </w:r>
+      <w:r>
+        <w:rPr>
+          <w:b/>
+          <w:bCs/>
+        </w:rPr>
+        <w:t>8</w:t>
       </w:r>
     </w:p>
     <w:p>
@@ -1762,46 +3150,48 @@
           <w:bCs/>
         </w:rPr>
       </w:pPr>
-      <w:r>
-        <w:rPr>
-          <w:rFonts w:ascii="Segoe UI Emoji" w:hAnsi="Segoe UI Emoji" w:cs="Segoe UI Emoji"/>
-          <w:b/>
-          <w:bCs/>
-        </w:rPr>
-        <w:t>Gomez</w:t>
-      </w:r>
-      <w:r>
-        <w:rPr>
-          <w:rFonts w:ascii="Segoe UI Emoji" w:hAnsi="Segoe UI Emoji" w:cs="Segoe UI Emoji"/>
-          <w:b/>
-          <w:bCs/>
-        </w:rPr>
-        <w:t xml:space="preserve"> </w:t>
-      </w:r>
-      <w:r>
-        <w:rPr>
-          <w:rFonts w:ascii="Segoe UI Emoji" w:hAnsi="Segoe UI Emoji" w:cs="Segoe UI Emoji"/>
-          <w:b/>
-          <w:bCs/>
-        </w:rPr>
-        <w:t>Santiago</w:t>
-      </w:r>
-    </w:p>
-    <w:p>
-      <w:pPr>
-        <w:rPr>
-          <w:rFonts w:ascii="Segoe UI Emoji" w:hAnsi="Segoe UI Emoji" w:cs="Segoe UI Emoji"/>
-          <w:b/>
-          <w:bCs/>
-        </w:rPr>
-      </w:pPr>
-    </w:p>
-    <w:p>
-      <w:pPr>
-        <w:rPr>
-          <w:rFonts w:ascii="Segoe UI Emoji" w:hAnsi="Segoe UI Emoji" w:cs="Segoe UI Emoji"/>
-        </w:rPr>
-      </w:pPr>
+    </w:p>
+    <w:p>
+      <w:pPr>
+        <w:rPr>
+          <w:rFonts w:ascii="Segoe UI Emoji" w:hAnsi="Segoe UI Emoji" w:cs="Segoe UI Emoji"/>
+          <w:b/>
+          <w:bCs/>
+        </w:rPr>
+      </w:pPr>
+      <w:r>
+        <w:rPr>
+          <w:rFonts w:ascii="Segoe UI Emoji" w:hAnsi="Segoe UI Emoji" w:cs="Segoe UI Emoji"/>
+          <w:b/>
+          <w:bCs/>
+        </w:rPr>
+        <w:t xml:space="preserve">Jara </w:t>
+      </w:r>
+      <w:r>
+        <w:rPr>
+          <w:rFonts w:ascii="Segoe UI Emoji" w:hAnsi="Segoe UI Emoji" w:cs="Segoe UI Emoji"/>
+          <w:b/>
+          <w:bCs/>
+        </w:rPr>
+        <w:t>Jesús</w:t>
+      </w:r>
+    </w:p>
+    <w:p>
+      <w:pPr>
+        <w:rPr>
+          <w:rFonts w:ascii="Segoe UI Emoji" w:hAnsi="Segoe UI Emoji" w:cs="Segoe UI Emoji"/>
+          <w:b/>
+          <w:bCs/>
+        </w:rPr>
+      </w:pPr>
+    </w:p>
+    <w:p>
+      <w:pPr>
+        <w:rPr>
+          <w:rFonts w:ascii="Segoe UI Emoji" w:hAnsi="Segoe UI Emoji" w:cs="Segoe UI Emoji"/>
+        </w:rPr>
+      </w:pPr>
+      <w:proofErr w:type="gramStart"/>
       <w:r>
         <w:rPr>
           <w:rFonts w:ascii="Segoe UI Emoji" w:hAnsi="Segoe UI Emoji" w:cs="Segoe UI Emoji"/>
@@ -1809,7 +3199,11 @@
         <w:t>🎉</w:t>
       </w:r>
       <w:r>
-        <w:t xml:space="preserve">¡Felicitaciones por la entrega del Desafío 01! </w:t>
+        <w:t>¡</w:t>
+      </w:r>
+      <w:proofErr w:type="gramEnd"/>
+      <w:r>
+        <w:t xml:space="preserve">Felicitaciones por la entrega del Desafío 01! </w:t>
       </w:r>
       <w:r>
         <w:rPr>
@@ -1827,13 +3221,15 @@
     <w:p/>
     <w:p>
       <w:r>
-        <w:t xml:space="preserve">Los archivos html están </w:t>
-      </w:r>
-      <w:r>
-        <w:t xml:space="preserve">casi </w:t>
-      </w:r>
-      <w:r>
-        <w:t xml:space="preserve">impecables, respetaste el orden de aplicación de etiquetas de encabezado (h1, h2, etc..) y el manejo de etiquetas para textos es correcto. </w:t>
+        <w:t xml:space="preserve">Los archivos </w:t>
+      </w:r>
+      <w:proofErr w:type="spellStart"/>
+      <w:r>
+        <w:t>html</w:t>
+      </w:r>
+      <w:proofErr w:type="spellEnd"/>
+      <w:r>
+        <w:t xml:space="preserve"> están impecables, respetaste el orden de aplicación de etiquetas de encabezado y el manejo de etiquetas para textos es correcto. </w:t>
       </w:r>
     </w:p>
     <w:p/>
@@ -1845,17 +3241,55 @@
     <w:p/>
     <w:p>
       <w:r>
-        <w:t>Genial que hayas utilizado etiquetas semánticas como main, header, section, article y footer estas ayudan a que estructuremos nuestra información de una manera que el navegador la entienda mejor.</w:t>
-      </w:r>
-    </w:p>
-    <w:p/>
+        <w:t xml:space="preserve">Genial que hayas utilizado etiquetas semánticas como </w:t>
+      </w:r>
+      <w:proofErr w:type="spellStart"/>
+      <w:r>
+        <w:t>main</w:t>
+      </w:r>
+      <w:proofErr w:type="spellEnd"/>
+      <w:r>
+        <w:t xml:space="preserve">, </w:t>
+      </w:r>
+      <w:proofErr w:type="spellStart"/>
+      <w:r>
+        <w:t>header</w:t>
+      </w:r>
+      <w:proofErr w:type="spellEnd"/>
+      <w:r>
+        <w:t xml:space="preserve">, </w:t>
+      </w:r>
+      <w:proofErr w:type="spellStart"/>
+      <w:r>
+        <w:t>section</w:t>
+      </w:r>
+      <w:proofErr w:type="spellEnd"/>
+      <w:r>
+        <w:t xml:space="preserve">, </w:t>
+      </w:r>
+      <w:proofErr w:type="spellStart"/>
+      <w:r>
+        <w:t>article</w:t>
+      </w:r>
+      <w:proofErr w:type="spellEnd"/>
+      <w:r>
+        <w:t xml:space="preserve"> y </w:t>
+      </w:r>
+      <w:proofErr w:type="spellStart"/>
+      <w:r>
+        <w:t>footer</w:t>
+      </w:r>
+      <w:proofErr w:type="spellEnd"/>
+      <w:r>
+        <w:t xml:space="preserve"> estas ayudan a que estructuremos nuestra información de una manera que el navegador la entienda mejor.</w:t>
+      </w:r>
+    </w:p>
     <w:p/>
     <w:p>
       <w:r>
         <w:t>Observaciones a tu trabajo son:</w:t>
       </w:r>
     </w:p>
-    <w:p/>
     <w:p/>
     <w:p>
       <w:pPr>
@@ -1865,8 +3299,29 @@
           <w:numId w:val="1"/>
         </w:numPr>
       </w:pPr>
-      <w:r>
-        <w:t>En los archivos html de educación y experiencia te falto agregar la etiqueta body que contiene todo el contenido que se ve en el navegador.</w:t>
+      <w:proofErr w:type="spellStart"/>
+      <w:r>
+        <w:t>Recordá</w:t>
+      </w:r>
+      <w:proofErr w:type="spellEnd"/>
+      <w:r>
+        <w:t xml:space="preserve"> cambiar el lenguaje a español &lt;</w:t>
+      </w:r>
+      <w:proofErr w:type="spellStart"/>
+      <w:r>
+        <w:t>html</w:t>
+      </w:r>
+      <w:proofErr w:type="spellEnd"/>
+      <w:r>
+        <w:t xml:space="preserve"> </w:t>
+      </w:r>
+      <w:proofErr w:type="spellStart"/>
+      <w:r>
+        <w:t>lang</w:t>
+      </w:r>
+      <w:proofErr w:type="spellEnd"/>
+      <w:r>
+        <w:t>="es"&gt; porque esto les dice a los motores de búsqueda en que idioma esta tu sitio web.</w:t>
       </w:r>
     </w:p>
     <w:p>
@@ -1888,14 +3343,30 @@
         </w:numPr>
       </w:pPr>
       <w:r>
-        <w:t>Falto cerrar la etiqueta head</w:t>
-      </w:r>
-    </w:p>
-    <w:p/>
-    <w:p/>
-    <w:p/>
-    <w:p>
-      <w:r>
+        <w:t xml:space="preserve">En el </w:t>
+      </w:r>
+      <w:proofErr w:type="spellStart"/>
+      <w:r>
+        <w:t>index</w:t>
+      </w:r>
+      <w:proofErr w:type="spellEnd"/>
+      <w:r>
+        <w:t xml:space="preserve"> la lista de navegación al final del documento podía ir adentro del </w:t>
+      </w:r>
+      <w:proofErr w:type="spellStart"/>
+      <w:r>
+        <w:t>footer</w:t>
+      </w:r>
+      <w:proofErr w:type="spellEnd"/>
+      <w:r>
+        <w:t xml:space="preserve"> como una lista de enlaces común.</w:t>
+      </w:r>
+    </w:p>
+    <w:p/>
+    <w:p/>
+    <w:p>
+      <w:r>
+        <w:lastRenderedPageBreak/>
         <w:t>Excelente trabajo ¡</w:t>
       </w:r>
     </w:p>
@@ -1935,30 +3406,41 @@
           <w:bCs/>
         </w:rPr>
       </w:pPr>
-      <w:r>
-        <w:rPr>
-          <w:rFonts w:ascii="Segoe UI Emoji" w:hAnsi="Segoe UI Emoji" w:cs="Segoe UI Emoji"/>
-          <w:b/>
-          <w:bCs/>
-        </w:rPr>
-        <w:t>Natera German</w:t>
-      </w:r>
-    </w:p>
-    <w:p>
-      <w:pPr>
-        <w:rPr>
-          <w:rFonts w:ascii="Segoe UI Emoji" w:hAnsi="Segoe UI Emoji" w:cs="Segoe UI Emoji"/>
-          <w:b/>
-          <w:bCs/>
-        </w:rPr>
-      </w:pPr>
-    </w:p>
-    <w:p>
-      <w:pPr>
-        <w:rPr>
-          <w:rFonts w:ascii="Segoe UI Emoji" w:hAnsi="Segoe UI Emoji" w:cs="Segoe UI Emoji"/>
-        </w:rPr>
-      </w:pPr>
+      <w:proofErr w:type="spellStart"/>
+      <w:r>
+        <w:rPr>
+          <w:rFonts w:ascii="Segoe UI Emoji" w:hAnsi="Segoe UI Emoji" w:cs="Segoe UI Emoji"/>
+          <w:b/>
+          <w:bCs/>
+        </w:rPr>
+        <w:t>Fortin</w:t>
+      </w:r>
+      <w:proofErr w:type="spellEnd"/>
+      <w:r>
+        <w:rPr>
+          <w:rFonts w:ascii="Segoe UI Emoji" w:hAnsi="Segoe UI Emoji" w:cs="Segoe UI Emoji"/>
+          <w:b/>
+          <w:bCs/>
+        </w:rPr>
+        <w:t xml:space="preserve"> Mauricio </w:t>
+      </w:r>
+    </w:p>
+    <w:p>
+      <w:pPr>
+        <w:rPr>
+          <w:rFonts w:ascii="Segoe UI Emoji" w:hAnsi="Segoe UI Emoji" w:cs="Segoe UI Emoji"/>
+          <w:b/>
+          <w:bCs/>
+        </w:rPr>
+      </w:pPr>
+    </w:p>
+    <w:p>
+      <w:pPr>
+        <w:rPr>
+          <w:rFonts w:ascii="Segoe UI Emoji" w:hAnsi="Segoe UI Emoji" w:cs="Segoe UI Emoji"/>
+        </w:rPr>
+      </w:pPr>
+      <w:proofErr w:type="gramStart"/>
       <w:r>
         <w:rPr>
           <w:rFonts w:ascii="Segoe UI Emoji" w:hAnsi="Segoe UI Emoji" w:cs="Segoe UI Emoji"/>
@@ -1966,7 +3448,11 @@
         <w:t>🎉</w:t>
       </w:r>
       <w:r>
-        <w:t xml:space="preserve">¡Felicitaciones por la entrega del Desafío 03! </w:t>
+        <w:t>¡</w:t>
+      </w:r>
+      <w:proofErr w:type="gramEnd"/>
+      <w:r>
+        <w:t xml:space="preserve">Felicitaciones por la entrega del Desafío 01! </w:t>
       </w:r>
       <w:r>
         <w:rPr>
@@ -1975,20 +3461,16 @@
         <w:t>🎉</w:t>
       </w:r>
     </w:p>
-    <w:p>
-      <w:pPr>
-        <w:ind w:left="708" w:hanging="708"/>
-      </w:pPr>
-    </w:p>
-    <w:p/>
-    <w:p>
-      <w:r>
-        <w:t>German, muy buen trabajo, creaste un formulario para alta de cuenta similar a lo que se solicitaba.</w:t>
-      </w:r>
-    </w:p>
-    <w:p>
-      <w:r>
-        <w:t>El htmlesta correcto, bien aplicada la estructura del form y sus elementos, bien seteadas las validaciones solicitadas, te falto el campo de email. Los estilos solicitados están bien aplicados con el fondo, falto importar una fuente como se solicito en enunciado.</w:t>
+    <w:p/>
+    <w:p>
+      <w:r>
+        <w:t>Primeramente, quería felicitarte por el trabajo que realizaste. El resultado renderizado es el solicitado.</w:t>
+      </w:r>
+    </w:p>
+    <w:p/>
+    <w:p>
+      <w:r>
+        <w:t xml:space="preserve">Destaco que respetaste el orden de aplicación de etiquetas de encabezado (h1, h2 ...) y el manejo de etiquetas para textos es correcto. </w:t>
       </w:r>
     </w:p>
     <w:p/>
@@ -2008,15 +3490,141 @@
         </w:numPr>
       </w:pPr>
       <w:r>
-        <w:t>Recordá cambiar el lenguaje a español &lt;html lang="es"&gt; porque esto les dice a los motores de búsqueda en que idioma esta tu sitio web.</w:t>
-      </w:r>
-    </w:p>
-    <w:p/>
-    <w:p/>
-    <w:p/>
-    <w:p>
-      <w:r>
-        <w:t xml:space="preserve">Tu nota en el Desafío 03 es: </w:t>
+        <w:t xml:space="preserve">Falto aplicar etiquetas semánticas como </w:t>
+      </w:r>
+      <w:proofErr w:type="spellStart"/>
+      <w:r>
+        <w:t>main</w:t>
+      </w:r>
+      <w:proofErr w:type="spellEnd"/>
+      <w:r>
+        <w:t xml:space="preserve">, </w:t>
+      </w:r>
+      <w:proofErr w:type="spellStart"/>
+      <w:r>
+        <w:t>header</w:t>
+      </w:r>
+      <w:proofErr w:type="spellEnd"/>
+      <w:r>
+        <w:t xml:space="preserve">, </w:t>
+      </w:r>
+      <w:proofErr w:type="spellStart"/>
+      <w:r>
+        <w:t>section</w:t>
+      </w:r>
+      <w:proofErr w:type="spellEnd"/>
+      <w:r>
+        <w:t xml:space="preserve">, </w:t>
+      </w:r>
+      <w:proofErr w:type="spellStart"/>
+      <w:r>
+        <w:t>article</w:t>
+      </w:r>
+      <w:proofErr w:type="spellEnd"/>
+      <w:r>
+        <w:t xml:space="preserve"> para mejorar la estructura del documento </w:t>
+      </w:r>
+      <w:proofErr w:type="spellStart"/>
+      <w:r>
+        <w:t>html</w:t>
+      </w:r>
+      <w:proofErr w:type="spellEnd"/>
+      <w:r>
+        <w:t>.</w:t>
+      </w:r>
+    </w:p>
+    <w:p>
+      <w:pPr>
+        <w:pStyle w:val="Prrafodelista"/>
+      </w:pPr>
+    </w:p>
+    <w:p>
+      <w:pPr>
+        <w:pStyle w:val="Prrafodelista"/>
+      </w:pPr>
+    </w:p>
+    <w:p>
+      <w:pPr>
+        <w:pStyle w:val="Prrafodelista"/>
+        <w:numPr>
+          <w:ilvl w:val="0"/>
+          <w:numId w:val="1"/>
+        </w:numPr>
+      </w:pPr>
+      <w:r>
+        <w:t xml:space="preserve">Los archivos </w:t>
+      </w:r>
+      <w:proofErr w:type="spellStart"/>
+      <w:r>
+        <w:t>html</w:t>
+      </w:r>
+      <w:proofErr w:type="spellEnd"/>
+      <w:r>
+        <w:t xml:space="preserve"> </w:t>
+      </w:r>
+      <w:proofErr w:type="spellStart"/>
+      <w:r>
+        <w:t>podias</w:t>
+      </w:r>
+      <w:proofErr w:type="spellEnd"/>
+      <w:r>
+        <w:t xml:space="preserve"> dejarlos sueltos en la raíz del proyecto </w:t>
+      </w:r>
+      <w:proofErr w:type="spellStart"/>
+      <w:r>
+        <w:t>o</w:t>
+      </w:r>
+      <w:proofErr w:type="spellEnd"/>
+      <w:r>
+        <w:t xml:space="preserve"> otra opción hubiera sido crear una carpeta de nombre </w:t>
+      </w:r>
+      <w:proofErr w:type="spellStart"/>
+      <w:r>
+        <w:t>pages</w:t>
+      </w:r>
+      <w:proofErr w:type="spellEnd"/>
+      <w:r>
+        <w:t xml:space="preserve"> y poner ahí dentro los archivos </w:t>
+      </w:r>
+      <w:proofErr w:type="spellStart"/>
+      <w:r>
+        <w:t>html</w:t>
+      </w:r>
+      <w:proofErr w:type="spellEnd"/>
+      <w:r>
+        <w:t xml:space="preserve"> de experiencia y educación y dejas suelto el </w:t>
+      </w:r>
+      <w:proofErr w:type="spellStart"/>
+      <w:r>
+        <w:t>index</w:t>
+      </w:r>
+      <w:proofErr w:type="spellEnd"/>
+      <w:r>
+        <w:t xml:space="preserve"> en la raíz del proyecto, esto te facilita también cuando armas la ruta de los enlaces con la etiqueta &lt;a&gt;</w:t>
+      </w:r>
+    </w:p>
+    <w:p>
+      <w:pPr>
+        <w:pStyle w:val="Prrafodelista"/>
+      </w:pPr>
+    </w:p>
+    <w:p>
+      <w:pPr>
+        <w:pStyle w:val="Prrafodelista"/>
+      </w:pPr>
+    </w:p>
+    <w:p/>
+    <w:p/>
+    <w:p/>
+    <w:p>
+      <w:r>
+        <w:t>Excelente trabajo ¡</w:t>
+      </w:r>
+    </w:p>
+    <w:p/>
+    <w:p>
+      <w:r>
+        <w:t xml:space="preserve">Tu nota en el Desafío 01 es: </w:t>
       </w:r>
       <w:r>
         <w:rPr>
@@ -2042,92 +3650,240 @@
     </w:p>
     <w:p>
       <w:pPr>
+        <w:rPr>
+          <w:rFonts w:ascii="Segoe UI Emoji" w:hAnsi="Segoe UI Emoji" w:cs="Segoe UI Emoji"/>
+          <w:b/>
+          <w:bCs/>
+        </w:rPr>
+      </w:pPr>
+      <w:proofErr w:type="spellStart"/>
+      <w:r>
+        <w:rPr>
+          <w:rFonts w:ascii="Segoe UI Emoji" w:hAnsi="Segoe UI Emoji" w:cs="Segoe UI Emoji"/>
+          <w:b/>
+          <w:bCs/>
+        </w:rPr>
+        <w:t>Gomez</w:t>
+      </w:r>
+      <w:proofErr w:type="spellEnd"/>
+      <w:r>
+        <w:rPr>
+          <w:rFonts w:ascii="Segoe UI Emoji" w:hAnsi="Segoe UI Emoji" w:cs="Segoe UI Emoji"/>
+          <w:b/>
+          <w:bCs/>
+        </w:rPr>
+        <w:t xml:space="preserve"> </w:t>
+      </w:r>
+      <w:r>
+        <w:rPr>
+          <w:rFonts w:ascii="Segoe UI Emoji" w:hAnsi="Segoe UI Emoji" w:cs="Segoe UI Emoji"/>
+          <w:b/>
+          <w:bCs/>
+        </w:rPr>
+        <w:t>Santiago</w:t>
+      </w:r>
+    </w:p>
+    <w:p>
+      <w:pPr>
+        <w:rPr>
+          <w:rFonts w:ascii="Segoe UI Emoji" w:hAnsi="Segoe UI Emoji" w:cs="Segoe UI Emoji"/>
+          <w:b/>
+          <w:bCs/>
+        </w:rPr>
+      </w:pPr>
+    </w:p>
+    <w:p>
+      <w:pPr>
+        <w:rPr>
+          <w:rFonts w:ascii="Segoe UI Emoji" w:hAnsi="Segoe UI Emoji" w:cs="Segoe UI Emoji"/>
+        </w:rPr>
+      </w:pPr>
+      <w:proofErr w:type="gramStart"/>
+      <w:r>
+        <w:rPr>
+          <w:rFonts w:ascii="Segoe UI Emoji" w:hAnsi="Segoe UI Emoji" w:cs="Segoe UI Emoji"/>
+        </w:rPr>
+        <w:t>🎉</w:t>
+      </w:r>
+      <w:r>
+        <w:t>¡</w:t>
+      </w:r>
+      <w:proofErr w:type="gramEnd"/>
+      <w:r>
+        <w:t xml:space="preserve">Felicitaciones por la entrega del Desafío 01! </w:t>
+      </w:r>
+      <w:r>
+        <w:rPr>
+          <w:rFonts w:ascii="Segoe UI Emoji" w:hAnsi="Segoe UI Emoji" w:cs="Segoe UI Emoji"/>
+        </w:rPr>
+        <w:t>🎉</w:t>
+      </w:r>
+    </w:p>
+    <w:p/>
+    <w:p>
+      <w:r>
+        <w:t>Primeramente, quería felicitarte por el trabajo que realizaste. El resultado renderizado es el solicitado.</w:t>
+      </w:r>
+    </w:p>
+    <w:p/>
+    <w:p>
+      <w:r>
+        <w:t xml:space="preserve">Los archivos </w:t>
+      </w:r>
+      <w:proofErr w:type="spellStart"/>
+      <w:r>
+        <w:t>html</w:t>
+      </w:r>
+      <w:proofErr w:type="spellEnd"/>
+      <w:r>
+        <w:t xml:space="preserve"> están </w:t>
+      </w:r>
+      <w:r>
+        <w:t xml:space="preserve">casi </w:t>
+      </w:r>
+      <w:r>
+        <w:t xml:space="preserve">impecables, respetaste el orden de aplicación de etiquetas de encabezado (h1, h2, etc..) y el manejo de etiquetas para textos es correcto. </w:t>
+      </w:r>
+    </w:p>
+    <w:p/>
+    <w:p>
+      <w:r>
+        <w:t>El manejo de enlaces para la navegación es correcto.</w:t>
+      </w:r>
+    </w:p>
+    <w:p/>
+    <w:p>
+      <w:r>
+        <w:t xml:space="preserve">Genial que hayas utilizado etiquetas semánticas como </w:t>
+      </w:r>
+      <w:proofErr w:type="spellStart"/>
+      <w:r>
+        <w:t>main</w:t>
+      </w:r>
+      <w:proofErr w:type="spellEnd"/>
+      <w:r>
+        <w:t xml:space="preserve">, </w:t>
+      </w:r>
+      <w:proofErr w:type="spellStart"/>
+      <w:r>
+        <w:t>header</w:t>
+      </w:r>
+      <w:proofErr w:type="spellEnd"/>
+      <w:r>
+        <w:t xml:space="preserve">, </w:t>
+      </w:r>
+      <w:proofErr w:type="spellStart"/>
+      <w:r>
+        <w:t>section</w:t>
+      </w:r>
+      <w:proofErr w:type="spellEnd"/>
+      <w:r>
+        <w:t xml:space="preserve">, </w:t>
+      </w:r>
+      <w:proofErr w:type="spellStart"/>
+      <w:r>
+        <w:t>article</w:t>
+      </w:r>
+      <w:proofErr w:type="spellEnd"/>
+      <w:r>
+        <w:t xml:space="preserve"> y </w:t>
+      </w:r>
+      <w:proofErr w:type="spellStart"/>
+      <w:r>
+        <w:t>footer</w:t>
+      </w:r>
+      <w:proofErr w:type="spellEnd"/>
+      <w:r>
+        <w:t xml:space="preserve"> estas ayudan a que estructuremos nuestra información de una manera que el navegador la entienda mejor.</w:t>
+      </w:r>
+    </w:p>
+    <w:p/>
+    <w:p/>
+    <w:p>
+      <w:r>
+        <w:t>Observaciones a tu trabajo son:</w:t>
+      </w:r>
+    </w:p>
+    <w:p/>
+    <w:p/>
+    <w:p>
+      <w:pPr>
+        <w:pStyle w:val="Prrafodelista"/>
+        <w:numPr>
+          <w:ilvl w:val="0"/>
+          <w:numId w:val="1"/>
+        </w:numPr>
+      </w:pPr>
+      <w:r>
+        <w:t xml:space="preserve">En los archivos </w:t>
+      </w:r>
+      <w:proofErr w:type="spellStart"/>
+      <w:r>
+        <w:t>html</w:t>
+      </w:r>
+      <w:proofErr w:type="spellEnd"/>
+      <w:r>
+        <w:t xml:space="preserve"> de educación y experiencia te falto agregar la etiqueta </w:t>
+      </w:r>
+      <w:proofErr w:type="spellStart"/>
+      <w:r>
+        <w:t>body</w:t>
+      </w:r>
+      <w:proofErr w:type="spellEnd"/>
+      <w:r>
+        <w:t xml:space="preserve"> que contiene todo el contenido que se ve en el navegador.</w:t>
+      </w:r>
+    </w:p>
+    <w:p>
+      <w:pPr>
+        <w:pStyle w:val="Prrafodelista"/>
+      </w:pPr>
+    </w:p>
+    <w:p>
+      <w:pPr>
+        <w:pStyle w:val="Prrafodelista"/>
+      </w:pPr>
+    </w:p>
+    <w:p>
+      <w:pPr>
+        <w:pStyle w:val="Prrafodelista"/>
+        <w:numPr>
+          <w:ilvl w:val="0"/>
+          <w:numId w:val="1"/>
+        </w:numPr>
+      </w:pPr>
+      <w:r>
+        <w:t>Falto cerrar la etiqueta head</w:t>
+      </w:r>
+    </w:p>
+    <w:p/>
+    <w:p/>
+    <w:p/>
+    <w:p>
+      <w:r>
+        <w:t>Excelente trabajo ¡</w:t>
+      </w:r>
+    </w:p>
+    <w:p/>
+    <w:p>
+      <w:r>
+        <w:t xml:space="preserve">Tu nota en el Desafío 01 es: </w:t>
+      </w:r>
+      <w:r>
+        <w:rPr>
+          <w:b/>
+          <w:bCs/>
+        </w:rPr>
+        <w:t>10</w:t>
+      </w:r>
+    </w:p>
+    <w:p>
+      <w:pPr>
         <w:pBdr>
           <w:bottom w:val="single" w:sz="6" w:space="1" w:color="auto"/>
         </w:pBdr>
       </w:pPr>
     </w:p>
-    <w:p/>
-    <w:p>
-      <w:pPr>
-        <w:rPr>
-          <w:rFonts w:ascii="Segoe UI Emoji" w:hAnsi="Segoe UI Emoji" w:cs="Segoe UI Emoji"/>
-          <w:b/>
-          <w:bCs/>
-        </w:rPr>
-      </w:pPr>
-      <w:r>
-        <w:rPr>
-          <w:rFonts w:ascii="Segoe UI Emoji" w:hAnsi="Segoe UI Emoji" w:cs="Segoe UI Emoji"/>
-          <w:b/>
-          <w:bCs/>
-        </w:rPr>
-        <w:t>Solari Emanuel</w:t>
-      </w:r>
-    </w:p>
-    <w:p>
-      <w:pPr>
-        <w:rPr>
-          <w:rFonts w:ascii="Segoe UI Emoji" w:hAnsi="Segoe UI Emoji" w:cs="Segoe UI Emoji"/>
-          <w:b/>
-          <w:bCs/>
-        </w:rPr>
-      </w:pPr>
-    </w:p>
-    <w:p>
-      <w:pPr>
-        <w:rPr>
-          <w:rFonts w:ascii="Segoe UI Emoji" w:hAnsi="Segoe UI Emoji" w:cs="Segoe UI Emoji"/>
-        </w:rPr>
-      </w:pPr>
-      <w:r>
-        <w:rPr>
-          <w:rFonts w:ascii="Segoe UI Emoji" w:hAnsi="Segoe UI Emoji" w:cs="Segoe UI Emoji"/>
-        </w:rPr>
-        <w:t>🎉</w:t>
-      </w:r>
-      <w:r>
-        <w:t xml:space="preserve">¡Felicitaciones por la entrega del Desafío 03! </w:t>
-      </w:r>
-      <w:r>
-        <w:rPr>
-          <w:rFonts w:ascii="Segoe UI Emoji" w:hAnsi="Segoe UI Emoji" w:cs="Segoe UI Emoji"/>
-        </w:rPr>
-        <w:t>🎉</w:t>
-      </w:r>
-    </w:p>
-    <w:p>
-      <w:pPr>
-        <w:ind w:left="708" w:hanging="708"/>
-      </w:pPr>
-    </w:p>
-    <w:p/>
-    <w:p>
-      <w:r>
-        <w:t>Emanuel, muy buen trabajo, cumplidos todos los requerimientos del enunciado.</w:t>
-      </w:r>
-    </w:p>
-    <w:p>
-      <w:r>
-        <w:lastRenderedPageBreak/>
-        <w:t>El html impecable, correcta la estructura del form y sus elementos, bien seteadas las validaciones solicitadas. Los estilos solicitados están bien aplicados con el fondo y fuentes solicitadas.</w:t>
-      </w:r>
-    </w:p>
-    <w:p/>
-    <w:p/>
-    <w:p>
-      <w:r>
-        <w:t xml:space="preserve">Tu nota en el Desafío 03 es: </w:t>
-      </w:r>
-      <w:r>
-        <w:rPr>
-          <w:b/>
-          <w:bCs/>
-        </w:rPr>
-        <w:t>10</w:t>
-      </w:r>
-    </w:p>
-    <w:p/>
     <w:p>
       <w:pPr>
         <w:pBdr>
@@ -2150,24 +3906,25 @@
           <w:b/>
           <w:bCs/>
         </w:rPr>
-        <w:t>Espinoza Julio</w:t>
-      </w:r>
-    </w:p>
-    <w:p>
-      <w:pPr>
-        <w:rPr>
-          <w:rFonts w:ascii="Segoe UI Emoji" w:hAnsi="Segoe UI Emoji" w:cs="Segoe UI Emoji"/>
-          <w:b/>
-          <w:bCs/>
-        </w:rPr>
-      </w:pPr>
-    </w:p>
-    <w:p>
-      <w:pPr>
-        <w:rPr>
-          <w:rFonts w:ascii="Segoe UI Emoji" w:hAnsi="Segoe UI Emoji" w:cs="Segoe UI Emoji"/>
-        </w:rPr>
-      </w:pPr>
+        <w:t>Natera German</w:t>
+      </w:r>
+    </w:p>
+    <w:p>
+      <w:pPr>
+        <w:rPr>
+          <w:rFonts w:ascii="Segoe UI Emoji" w:hAnsi="Segoe UI Emoji" w:cs="Segoe UI Emoji"/>
+          <w:b/>
+          <w:bCs/>
+        </w:rPr>
+      </w:pPr>
+    </w:p>
+    <w:p>
+      <w:pPr>
+        <w:rPr>
+          <w:rFonts w:ascii="Segoe UI Emoji" w:hAnsi="Segoe UI Emoji" w:cs="Segoe UI Emoji"/>
+        </w:rPr>
+      </w:pPr>
+      <w:proofErr w:type="gramStart"/>
       <w:r>
         <w:rPr>
           <w:rFonts w:ascii="Segoe UI Emoji" w:hAnsi="Segoe UI Emoji" w:cs="Segoe UI Emoji"/>
@@ -2175,7 +3932,11 @@
         <w:t>🎉</w:t>
       </w:r>
       <w:r>
-        <w:t xml:space="preserve">¡Felicitaciones por la entrega del Desafío 03! </w:t>
+        <w:t>¡</w:t>
+      </w:r>
+      <w:proofErr w:type="gramEnd"/>
+      <w:r>
+        <w:t xml:space="preserve">Felicitaciones por la entrega del Desafío 03! </w:t>
       </w:r>
       <w:r>
         <w:rPr>
@@ -2192,48 +3953,80 @@
     <w:p/>
     <w:p>
       <w:r>
-        <w:t>Julio, muy buen trabajo, cumplidos todos los requerimientos del enunciado.</w:t>
-      </w:r>
-    </w:p>
-    <w:p>
-      <w:r>
-        <w:t xml:space="preserve">El html </w:t>
-      </w:r>
-      <w:r>
-        <w:t xml:space="preserve">correcto y </w:t>
-      </w:r>
-      <w:r>
-        <w:t>correcta la estructura del form y sus elementos, bien seteadas las validaciones solicitadas. Los estilos solicitados están bien aplicados con el fondo y fuentes solicitadas.</w:t>
-      </w:r>
-    </w:p>
-    <w:p>
-      <w:r>
-        <w:t xml:space="preserve">Lo único </w:t>
-      </w:r>
-      <w:r>
-        <w:t>en cuanto a</w:t>
-      </w:r>
-      <w:r>
-        <w:t>l</w:t>
-      </w:r>
+        <w:t>German, muy buen trabajo, creaste un formulario para alta de cuenta similar a lo que se solicitaba.</w:t>
+      </w:r>
+    </w:p>
+    <w:p>
+      <w:r>
+        <w:t xml:space="preserve">El </w:t>
+      </w:r>
+      <w:proofErr w:type="spellStart"/>
+      <w:r>
+        <w:t>htmlesta</w:t>
+      </w:r>
+      <w:proofErr w:type="spellEnd"/>
+      <w:r>
+        <w:t xml:space="preserve"> correcto, bien aplicada la estructura del </w:t>
+      </w:r>
+      <w:proofErr w:type="spellStart"/>
+      <w:r>
+        <w:t>form</w:t>
+      </w:r>
+      <w:proofErr w:type="spellEnd"/>
+      <w:r>
+        <w:t xml:space="preserve"> y sus elementos, bien seteadas las validaciones solicitadas, te falto el campo de email. Los estilos solicitados están bien aplicados con el fondo, falto importar una fuente como se </w:t>
+      </w:r>
+      <w:proofErr w:type="spellStart"/>
+      <w:r>
+        <w:t>solicito</w:t>
+      </w:r>
+      <w:proofErr w:type="spellEnd"/>
+      <w:r>
+        <w:t xml:space="preserve"> en enunciado.</w:t>
+      </w:r>
+    </w:p>
+    <w:p/>
+    <w:p/>
+    <w:p>
+      <w:r>
+        <w:t>Observaciones a tu trabajo son:</w:t>
+      </w:r>
+    </w:p>
+    <w:p/>
+    <w:p>
+      <w:pPr>
+        <w:pStyle w:val="Prrafodelista"/>
+        <w:numPr>
+          <w:ilvl w:val="0"/>
+          <w:numId w:val="1"/>
+        </w:numPr>
+      </w:pPr>
+      <w:proofErr w:type="spellStart"/>
+      <w:r>
+        <w:t>Recordá</w:t>
+      </w:r>
+      <w:proofErr w:type="spellEnd"/>
+      <w:r>
+        <w:t xml:space="preserve"> cambiar el lenguaje a español &lt;</w:t>
+      </w:r>
+      <w:proofErr w:type="spellStart"/>
+      <w:r>
+        <w:t>html</w:t>
+      </w:r>
+      <w:proofErr w:type="spellEnd"/>
       <w:r>
         <w:t xml:space="preserve"> </w:t>
       </w:r>
-      <w:r>
-        <w:t xml:space="preserve">html </w:t>
-      </w:r>
-      <w:r>
-        <w:t>en el tag</w:t>
-      </w:r>
-      <w:r>
-        <w:t xml:space="preserve"> header dejaría solo el h1 y luego el h2 podria ir adentro del main.</w:t>
-      </w:r>
-    </w:p>
-    <w:p>
-      <w:r>
-        <w:t xml:space="preserve">Luego en la estructura de tu proyecto conviene dejar suelto el index.html en la raíz del proyecto. </w:t>
-      </w:r>
-    </w:p>
+      <w:proofErr w:type="spellStart"/>
+      <w:r>
+        <w:t>lang</w:t>
+      </w:r>
+      <w:proofErr w:type="spellEnd"/>
+      <w:r>
+        <w:t>="es"&gt; porque esto les dice a los motores de búsqueda en que idioma esta tu sitio web.</w:t>
+      </w:r>
+    </w:p>
+    <w:p/>
     <w:p/>
     <w:p/>
     <w:p>
@@ -2245,11 +4038,9 @@
           <w:b/>
           <w:bCs/>
         </w:rPr>
-        <w:t>10</w:t>
-      </w:r>
-    </w:p>
-    <w:p/>
-    <w:p/>
+        <w:t>9</w:t>
+      </w:r>
+    </w:p>
     <w:p>
       <w:pPr>
         <w:pBdr>
@@ -2257,174 +4048,6 @@
         </w:pBdr>
       </w:pPr>
     </w:p>
-    <w:p/>
-    <w:p>
-      <w:pPr>
-        <w:rPr>
-          <w:rFonts w:ascii="Segoe UI Emoji" w:hAnsi="Segoe UI Emoji" w:cs="Segoe UI Emoji"/>
-          <w:b/>
-          <w:bCs/>
-        </w:rPr>
-      </w:pPr>
-      <w:r>
-        <w:rPr>
-          <w:rFonts w:ascii="Segoe UI Emoji" w:hAnsi="Segoe UI Emoji" w:cs="Segoe UI Emoji"/>
-          <w:b/>
-          <w:bCs/>
-        </w:rPr>
-        <w:t>Gerardo Amado</w:t>
-      </w:r>
-    </w:p>
-    <w:p>
-      <w:pPr>
-        <w:rPr>
-          <w:rFonts w:ascii="Segoe UI Emoji" w:hAnsi="Segoe UI Emoji" w:cs="Segoe UI Emoji"/>
-          <w:b/>
-          <w:bCs/>
-        </w:rPr>
-      </w:pPr>
-    </w:p>
-    <w:p>
-      <w:pPr>
-        <w:rPr>
-          <w:rFonts w:ascii="Segoe UI Emoji" w:hAnsi="Segoe UI Emoji" w:cs="Segoe UI Emoji"/>
-        </w:rPr>
-      </w:pPr>
-      <w:r>
-        <w:rPr>
-          <w:rFonts w:ascii="Segoe UI Emoji" w:hAnsi="Segoe UI Emoji" w:cs="Segoe UI Emoji"/>
-        </w:rPr>
-        <w:t>🎉</w:t>
-      </w:r>
-      <w:r>
-        <w:t>¡Felicitaciones por la entrega del Desafío 0</w:t>
-      </w:r>
-      <w:r>
-        <w:t>6</w:t>
-      </w:r>
-      <w:r>
-        <w:t xml:space="preserve">! </w:t>
-      </w:r>
-      <w:r>
-        <w:rPr>
-          <w:rFonts w:ascii="Segoe UI Emoji" w:hAnsi="Segoe UI Emoji" w:cs="Segoe UI Emoji"/>
-        </w:rPr>
-        <w:t>🎉</w:t>
-      </w:r>
-    </w:p>
-    <w:p>
-      <w:pPr>
-        <w:ind w:left="708" w:hanging="708"/>
-      </w:pPr>
-    </w:p>
-    <w:p/>
-    <w:p>
-      <w:r>
-        <w:t xml:space="preserve">Gerardo, </w:t>
-      </w:r>
-      <w:r>
-        <w:t xml:space="preserve">muy buen trabajo, cumpliste con </w:t>
-      </w:r>
-      <w:r>
-        <w:t>los requerimientos solicitados.</w:t>
-      </w:r>
-    </w:p>
-    <w:p/>
-    <w:p>
-      <w:r>
-        <w:t>La implementación de arrays es correct</w:t>
-      </w:r>
-      <w:r>
-        <w:t>a</w:t>
-      </w:r>
-      <w:r>
-        <w:t xml:space="preserve">, lo único por enunciado se solicitaba que el array principal incluyera </w:t>
-      </w:r>
-      <w:r>
-        <w:t>dato de</w:t>
-      </w:r>
-      <w:r>
-        <w:t xml:space="preserve"> tipo contenedor (“caja”, ”bolsa”, “pallet”) </w:t>
-      </w:r>
-      <w:r>
-        <w:t xml:space="preserve">esto te facilitaría luego llamar unas sola vez a la función displayResults(), </w:t>
-      </w:r>
-      <w:r>
-        <w:t>pero la lógica implementada logra el objetivo final.</w:t>
-      </w:r>
-    </w:p>
-    <w:p/>
-    <w:p>
-      <w:r>
-        <w:t>Usaste correctamente funciones, tanto sin retorno de datos como con retorno.</w:t>
-      </w:r>
-    </w:p>
-    <w:p>
-      <w:r>
-        <w:t xml:space="preserve"> </w:t>
-      </w:r>
-    </w:p>
-    <w:p>
-      <w:r>
-        <w:t>A</w:t>
-      </w:r>
-      <w:r>
-        <w:t>plicaste correctamente las estructuras de control de flujo</w:t>
-      </w:r>
-      <w:r>
-        <w:t>.</w:t>
-      </w:r>
-    </w:p>
-    <w:p/>
-    <w:p>
-      <w:r>
-        <w:t xml:space="preserve">La lógica de tu </w:t>
-      </w:r>
-      <w:r>
-        <w:t xml:space="preserve">solución está </w:t>
-      </w:r>
-      <w:r>
-        <w:t>correcta</w:t>
-      </w:r>
-      <w:r>
-        <w:t>. Destaco la prolijidad del código.</w:t>
-      </w:r>
-    </w:p>
-    <w:p/>
-    <w:p/>
-    <w:p/>
-    <w:p>
-      <w:r>
-        <w:t xml:space="preserve">Muy buen </w:t>
-      </w:r>
-      <w:r>
-        <w:t xml:space="preserve">trabajo ¡ </w:t>
-      </w:r>
-    </w:p>
-    <w:p/>
-    <w:p/>
-    <w:p>
-      <w:pPr>
-        <w:ind w:left="708" w:hanging="708"/>
-      </w:pPr>
-      <w:r>
-        <w:t>Tu nota en el Desafío 0</w:t>
-      </w:r>
-      <w:r>
-        <w:t>6</w:t>
-      </w:r>
-      <w:r>
-        <w:t xml:space="preserve"> es: </w:t>
-      </w:r>
-      <w:r>
-        <w:rPr>
-          <w:b/>
-          <w:bCs/>
-        </w:rPr>
-        <w:t>10</w:t>
-      </w:r>
-    </w:p>
-    <w:p/>
     <w:p>
       <w:pPr>
         <w:pBdr>
@@ -2454,6 +4077,511 @@
           <w:b/>
           <w:bCs/>
         </w:rPr>
+        <w:t>Solari Emanuel</w:t>
+      </w:r>
+    </w:p>
+    <w:p>
+      <w:pPr>
+        <w:rPr>
+          <w:rFonts w:ascii="Segoe UI Emoji" w:hAnsi="Segoe UI Emoji" w:cs="Segoe UI Emoji"/>
+          <w:b/>
+          <w:bCs/>
+        </w:rPr>
+      </w:pPr>
+    </w:p>
+    <w:p>
+      <w:pPr>
+        <w:rPr>
+          <w:rFonts w:ascii="Segoe UI Emoji" w:hAnsi="Segoe UI Emoji" w:cs="Segoe UI Emoji"/>
+        </w:rPr>
+      </w:pPr>
+      <w:proofErr w:type="gramStart"/>
+      <w:r>
+        <w:rPr>
+          <w:rFonts w:ascii="Segoe UI Emoji" w:hAnsi="Segoe UI Emoji" w:cs="Segoe UI Emoji"/>
+        </w:rPr>
+        <w:t>🎉</w:t>
+      </w:r>
+      <w:r>
+        <w:t>¡</w:t>
+      </w:r>
+      <w:proofErr w:type="gramEnd"/>
+      <w:r>
+        <w:t xml:space="preserve">Felicitaciones por la entrega del Desafío 03! </w:t>
+      </w:r>
+      <w:r>
+        <w:rPr>
+          <w:rFonts w:ascii="Segoe UI Emoji" w:hAnsi="Segoe UI Emoji" w:cs="Segoe UI Emoji"/>
+        </w:rPr>
+        <w:t>🎉</w:t>
+      </w:r>
+    </w:p>
+    <w:p>
+      <w:pPr>
+        <w:ind w:left="708" w:hanging="708"/>
+      </w:pPr>
+    </w:p>
+    <w:p/>
+    <w:p>
+      <w:r>
+        <w:t>Emanuel, muy buen trabajo, cumplidos todos los requerimientos del enunciado.</w:t>
+      </w:r>
+    </w:p>
+    <w:p>
+      <w:r>
+        <w:lastRenderedPageBreak/>
+        <w:t xml:space="preserve">El </w:t>
+      </w:r>
+      <w:proofErr w:type="spellStart"/>
+      <w:r>
+        <w:t>html</w:t>
+      </w:r>
+      <w:proofErr w:type="spellEnd"/>
+      <w:r>
+        <w:t xml:space="preserve"> impecable, correcta la estructura del </w:t>
+      </w:r>
+      <w:proofErr w:type="spellStart"/>
+      <w:r>
+        <w:t>form</w:t>
+      </w:r>
+      <w:proofErr w:type="spellEnd"/>
+      <w:r>
+        <w:t xml:space="preserve"> y sus elementos, bien seteadas las validaciones solicitadas. Los estilos solicitados están bien aplicados con el fondo y fuentes solicitadas.</w:t>
+      </w:r>
+    </w:p>
+    <w:p/>
+    <w:p/>
+    <w:p>
+      <w:r>
+        <w:t xml:space="preserve">Tu nota en el Desafío 03 es: </w:t>
+      </w:r>
+      <w:r>
+        <w:rPr>
+          <w:b/>
+          <w:bCs/>
+        </w:rPr>
+        <w:t>10</w:t>
+      </w:r>
+    </w:p>
+    <w:p/>
+    <w:p>
+      <w:pPr>
+        <w:pBdr>
+          <w:bottom w:val="single" w:sz="6" w:space="1" w:color="auto"/>
+        </w:pBdr>
+      </w:pPr>
+    </w:p>
+    <w:p/>
+    <w:p>
+      <w:pPr>
+        <w:rPr>
+          <w:rFonts w:ascii="Segoe UI Emoji" w:hAnsi="Segoe UI Emoji" w:cs="Segoe UI Emoji"/>
+          <w:b/>
+          <w:bCs/>
+        </w:rPr>
+      </w:pPr>
+      <w:r>
+        <w:rPr>
+          <w:rFonts w:ascii="Segoe UI Emoji" w:hAnsi="Segoe UI Emoji" w:cs="Segoe UI Emoji"/>
+          <w:b/>
+          <w:bCs/>
+        </w:rPr>
+        <w:t>Espinoza Julio</w:t>
+      </w:r>
+    </w:p>
+    <w:p>
+      <w:pPr>
+        <w:rPr>
+          <w:rFonts w:ascii="Segoe UI Emoji" w:hAnsi="Segoe UI Emoji" w:cs="Segoe UI Emoji"/>
+          <w:b/>
+          <w:bCs/>
+        </w:rPr>
+      </w:pPr>
+    </w:p>
+    <w:p>
+      <w:pPr>
+        <w:rPr>
+          <w:rFonts w:ascii="Segoe UI Emoji" w:hAnsi="Segoe UI Emoji" w:cs="Segoe UI Emoji"/>
+        </w:rPr>
+      </w:pPr>
+      <w:proofErr w:type="gramStart"/>
+      <w:r>
+        <w:rPr>
+          <w:rFonts w:ascii="Segoe UI Emoji" w:hAnsi="Segoe UI Emoji" w:cs="Segoe UI Emoji"/>
+        </w:rPr>
+        <w:t>🎉</w:t>
+      </w:r>
+      <w:r>
+        <w:t>¡</w:t>
+      </w:r>
+      <w:proofErr w:type="gramEnd"/>
+      <w:r>
+        <w:t xml:space="preserve">Felicitaciones por la entrega del Desafío 03! </w:t>
+      </w:r>
+      <w:r>
+        <w:rPr>
+          <w:rFonts w:ascii="Segoe UI Emoji" w:hAnsi="Segoe UI Emoji" w:cs="Segoe UI Emoji"/>
+        </w:rPr>
+        <w:t>🎉</w:t>
+      </w:r>
+    </w:p>
+    <w:p>
+      <w:pPr>
+        <w:ind w:left="708" w:hanging="708"/>
+      </w:pPr>
+    </w:p>
+    <w:p/>
+    <w:p>
+      <w:r>
+        <w:t>Julio, muy buen trabajo, cumplidos todos los requerimientos del enunciado.</w:t>
+      </w:r>
+    </w:p>
+    <w:p>
+      <w:r>
+        <w:t xml:space="preserve">El </w:t>
+      </w:r>
+      <w:proofErr w:type="spellStart"/>
+      <w:r>
+        <w:t>html</w:t>
+      </w:r>
+      <w:proofErr w:type="spellEnd"/>
+      <w:r>
+        <w:t xml:space="preserve"> </w:t>
+      </w:r>
+      <w:r>
+        <w:t xml:space="preserve">correcto y </w:t>
+      </w:r>
+      <w:r>
+        <w:t xml:space="preserve">correcta la estructura del </w:t>
+      </w:r>
+      <w:proofErr w:type="spellStart"/>
+      <w:r>
+        <w:t>form</w:t>
+      </w:r>
+      <w:proofErr w:type="spellEnd"/>
+      <w:r>
+        <w:t xml:space="preserve"> y sus elementos, bien seteadas las validaciones solicitadas. Los estilos solicitados están bien aplicados con el fondo y fuentes solicitadas.</w:t>
+      </w:r>
+    </w:p>
+    <w:p>
+      <w:r>
+        <w:t xml:space="preserve">Lo único </w:t>
+      </w:r>
+      <w:r>
+        <w:t>en cuanto a</w:t>
+      </w:r>
+      <w:r>
+        <w:t>l</w:t>
+      </w:r>
+      <w:r>
+        <w:t xml:space="preserve"> </w:t>
+      </w:r>
+      <w:proofErr w:type="spellStart"/>
+      <w:r>
+        <w:t>html</w:t>
+      </w:r>
+      <w:proofErr w:type="spellEnd"/>
+      <w:r>
+        <w:t xml:space="preserve"> </w:t>
+      </w:r>
+      <w:r>
+        <w:t>en el tag</w:t>
+      </w:r>
+      <w:r>
+        <w:t xml:space="preserve"> </w:t>
+      </w:r>
+      <w:proofErr w:type="spellStart"/>
+      <w:r>
+        <w:t>header</w:t>
+      </w:r>
+      <w:proofErr w:type="spellEnd"/>
+      <w:r>
+        <w:t xml:space="preserve"> dejaría solo el h1 y luego el h2 </w:t>
+      </w:r>
+      <w:proofErr w:type="spellStart"/>
+      <w:r>
+        <w:t>podria</w:t>
+      </w:r>
+      <w:proofErr w:type="spellEnd"/>
+      <w:r>
+        <w:t xml:space="preserve"> ir adentro del </w:t>
+      </w:r>
+      <w:proofErr w:type="spellStart"/>
+      <w:r>
+        <w:t>main</w:t>
+      </w:r>
+      <w:proofErr w:type="spellEnd"/>
+      <w:r>
+        <w:t>.</w:t>
+      </w:r>
+    </w:p>
+    <w:p>
+      <w:r>
+        <w:t xml:space="preserve">Luego en la estructura de tu proyecto conviene dejar suelto el index.html en la raíz del proyecto. </w:t>
+      </w:r>
+    </w:p>
+    <w:p/>
+    <w:p/>
+    <w:p>
+      <w:r>
+        <w:t xml:space="preserve">Tu nota en el Desafío 03 es: </w:t>
+      </w:r>
+      <w:r>
+        <w:rPr>
+          <w:b/>
+          <w:bCs/>
+        </w:rPr>
+        <w:t>10</w:t>
+      </w:r>
+    </w:p>
+    <w:p/>
+    <w:p/>
+    <w:p>
+      <w:pPr>
+        <w:pBdr>
+          <w:bottom w:val="single" w:sz="6" w:space="1" w:color="auto"/>
+        </w:pBdr>
+      </w:pPr>
+    </w:p>
+    <w:p/>
+    <w:p>
+      <w:pPr>
+        <w:rPr>
+          <w:rFonts w:ascii="Segoe UI Emoji" w:hAnsi="Segoe UI Emoji" w:cs="Segoe UI Emoji"/>
+          <w:b/>
+          <w:bCs/>
+        </w:rPr>
+      </w:pPr>
+      <w:r>
+        <w:rPr>
+          <w:rFonts w:ascii="Segoe UI Emoji" w:hAnsi="Segoe UI Emoji" w:cs="Segoe UI Emoji"/>
+          <w:b/>
+          <w:bCs/>
+        </w:rPr>
+        <w:t>Gerardo Amado</w:t>
+      </w:r>
+    </w:p>
+    <w:p>
+      <w:pPr>
+        <w:rPr>
+          <w:rFonts w:ascii="Segoe UI Emoji" w:hAnsi="Segoe UI Emoji" w:cs="Segoe UI Emoji"/>
+          <w:b/>
+          <w:bCs/>
+        </w:rPr>
+      </w:pPr>
+    </w:p>
+    <w:p>
+      <w:pPr>
+        <w:rPr>
+          <w:rFonts w:ascii="Segoe UI Emoji" w:hAnsi="Segoe UI Emoji" w:cs="Segoe UI Emoji"/>
+        </w:rPr>
+      </w:pPr>
+      <w:proofErr w:type="gramStart"/>
+      <w:r>
+        <w:rPr>
+          <w:rFonts w:ascii="Segoe UI Emoji" w:hAnsi="Segoe UI Emoji" w:cs="Segoe UI Emoji"/>
+        </w:rPr>
+        <w:t>🎉</w:t>
+      </w:r>
+      <w:r>
+        <w:t>¡</w:t>
+      </w:r>
+      <w:proofErr w:type="gramEnd"/>
+      <w:r>
+        <w:t>Felicitaciones por la entrega del Desafío 0</w:t>
+      </w:r>
+      <w:r>
+        <w:t>6</w:t>
+      </w:r>
+      <w:r>
+        <w:t xml:space="preserve">! </w:t>
+      </w:r>
+      <w:r>
+        <w:rPr>
+          <w:rFonts w:ascii="Segoe UI Emoji" w:hAnsi="Segoe UI Emoji" w:cs="Segoe UI Emoji"/>
+        </w:rPr>
+        <w:t>🎉</w:t>
+      </w:r>
+    </w:p>
+    <w:p>
+      <w:pPr>
+        <w:ind w:left="708" w:hanging="708"/>
+      </w:pPr>
+    </w:p>
+    <w:p/>
+    <w:p>
+      <w:r>
+        <w:t xml:space="preserve">Gerardo, </w:t>
+      </w:r>
+      <w:r>
+        <w:t xml:space="preserve">muy buen trabajo, cumpliste con </w:t>
+      </w:r>
+      <w:r>
+        <w:t>los requerimientos solicitados.</w:t>
+      </w:r>
+    </w:p>
+    <w:p/>
+    <w:p>
+      <w:r>
+        <w:t xml:space="preserve">La implementación de </w:t>
+      </w:r>
+      <w:proofErr w:type="spellStart"/>
+      <w:r>
+        <w:t>arrays</w:t>
+      </w:r>
+      <w:proofErr w:type="spellEnd"/>
+      <w:r>
+        <w:t xml:space="preserve"> es correct</w:t>
+      </w:r>
+      <w:r>
+        <w:t>a</w:t>
+      </w:r>
+      <w:r>
+        <w:t xml:space="preserve">, lo único por enunciado se solicitaba que el array principal incluyera </w:t>
+      </w:r>
+      <w:r>
+        <w:t>dato de</w:t>
+      </w:r>
+      <w:r>
+        <w:t xml:space="preserve"> tipo contenedor (“caja”</w:t>
+      </w:r>
+      <w:proofErr w:type="gramStart"/>
+      <w:r>
+        <w:t>, ”bolsa</w:t>
+      </w:r>
+      <w:proofErr w:type="gramEnd"/>
+      <w:r>
+        <w:t xml:space="preserve">”, “pallet”) </w:t>
+      </w:r>
+      <w:r>
+        <w:t xml:space="preserve">esto te facilitaría luego llamar </w:t>
+      </w:r>
+      <w:proofErr w:type="gramStart"/>
+      <w:r>
+        <w:t>unas sola vez</w:t>
+      </w:r>
+      <w:proofErr w:type="gramEnd"/>
+      <w:r>
+        <w:t xml:space="preserve"> a la función </w:t>
+      </w:r>
+      <w:proofErr w:type="spellStart"/>
+      <w:proofErr w:type="gramStart"/>
+      <w:r>
+        <w:t>displayResults</w:t>
+      </w:r>
+      <w:proofErr w:type="spellEnd"/>
+      <w:r>
+        <w:t>(</w:t>
+      </w:r>
+      <w:proofErr w:type="gramEnd"/>
+      <w:r>
+        <w:t xml:space="preserve">), </w:t>
+      </w:r>
+      <w:r>
+        <w:t>pero la lógica implementada logra el objetivo final.</w:t>
+      </w:r>
+    </w:p>
+    <w:p/>
+    <w:p>
+      <w:r>
+        <w:t>Usaste correctamente funciones, tanto sin retorno de datos como con retorno.</w:t>
+      </w:r>
+    </w:p>
+    <w:p>
+      <w:r>
+        <w:t xml:space="preserve"> </w:t>
+      </w:r>
+    </w:p>
+    <w:p>
+      <w:r>
+        <w:t>A</w:t>
+      </w:r>
+      <w:r>
+        <w:t>plicaste correctamente las estructuras de control de flujo</w:t>
+      </w:r>
+      <w:r>
+        <w:t>.</w:t>
+      </w:r>
+    </w:p>
+    <w:p/>
+    <w:p>
+      <w:r>
+        <w:t xml:space="preserve">La lógica de tu </w:t>
+      </w:r>
+      <w:r>
+        <w:t xml:space="preserve">solución está </w:t>
+      </w:r>
+      <w:r>
+        <w:t>correcta</w:t>
+      </w:r>
+      <w:r>
+        <w:t>. Destaco la prolijidad del código.</w:t>
+      </w:r>
+    </w:p>
+    <w:p/>
+    <w:p/>
+    <w:p/>
+    <w:p>
+      <w:r>
+        <w:t xml:space="preserve">Muy buen </w:t>
+      </w:r>
+      <w:r>
+        <w:t xml:space="preserve">trabajo ¡ </w:t>
+      </w:r>
+    </w:p>
+    <w:p/>
+    <w:p/>
+    <w:p>
+      <w:pPr>
+        <w:ind w:left="708" w:hanging="708"/>
+      </w:pPr>
+      <w:r>
+        <w:t>Tu nota en el Desafío 0</w:t>
+      </w:r>
+      <w:r>
+        <w:t>6</w:t>
+      </w:r>
+      <w:r>
+        <w:t xml:space="preserve"> es: </w:t>
+      </w:r>
+      <w:r>
+        <w:rPr>
+          <w:b/>
+          <w:bCs/>
+        </w:rPr>
+        <w:t>10</w:t>
+      </w:r>
+    </w:p>
+    <w:p/>
+    <w:p>
+      <w:pPr>
+        <w:pBdr>
+          <w:bottom w:val="single" w:sz="6" w:space="1" w:color="auto"/>
+        </w:pBdr>
+      </w:pPr>
+    </w:p>
+    <w:p>
+      <w:pPr>
+        <w:pBdr>
+          <w:bottom w:val="single" w:sz="6" w:space="1" w:color="auto"/>
+        </w:pBdr>
+      </w:pPr>
+    </w:p>
+    <w:p/>
+    <w:p>
+      <w:pPr>
+        <w:rPr>
+          <w:rFonts w:ascii="Segoe UI Emoji" w:hAnsi="Segoe UI Emoji" w:cs="Segoe UI Emoji"/>
+          <w:b/>
+          <w:bCs/>
+        </w:rPr>
+      </w:pPr>
+      <w:r>
+        <w:rPr>
+          <w:rFonts w:ascii="Segoe UI Emoji" w:hAnsi="Segoe UI Emoji" w:cs="Segoe UI Emoji"/>
+          <w:b/>
+          <w:bCs/>
+        </w:rPr>
         <w:t xml:space="preserve">Montes Sergio </w:t>
       </w:r>
     </w:p>
@@ -2472,6 +4600,7 @@
           <w:rFonts w:ascii="Segoe UI Emoji" w:hAnsi="Segoe UI Emoji" w:cs="Segoe UI Emoji"/>
         </w:rPr>
       </w:pPr>
+      <w:proofErr w:type="gramStart"/>
       <w:r>
         <w:rPr>
           <w:rFonts w:ascii="Segoe UI Emoji" w:hAnsi="Segoe UI Emoji" w:cs="Segoe UI Emoji"/>
@@ -2479,7 +4608,11 @@
         <w:t>🎉</w:t>
       </w:r>
       <w:r>
-        <w:t xml:space="preserve">¡Felicitaciones por la entrega del Desafío 06! </w:t>
+        <w:t>¡</w:t>
+      </w:r>
+      <w:proofErr w:type="gramEnd"/>
+      <w:r>
+        <w:t xml:space="preserve">Felicitaciones por la entrega del Desafío 06! </w:t>
       </w:r>
       <w:r>
         <w:rPr>
@@ -2506,7 +4639,23 @@
     <w:p>
       <w:r>
         <w:lastRenderedPageBreak/>
-        <w:t>La implementación de arrays es correcta, cumpliste con la estructura de array tal cual se solicito en enunciado</w:t>
+        <w:t xml:space="preserve">La implementación de </w:t>
+      </w:r>
+      <w:proofErr w:type="spellStart"/>
+      <w:r>
+        <w:t>arrays</w:t>
+      </w:r>
+      <w:proofErr w:type="spellEnd"/>
+      <w:r>
+        <w:t xml:space="preserve"> es correcta, cumpliste con la estructura de array tal cual se </w:t>
+      </w:r>
+      <w:proofErr w:type="spellStart"/>
+      <w:r>
+        <w:t>solicito</w:t>
+      </w:r>
+      <w:proofErr w:type="spellEnd"/>
+      <w:r>
+        <w:t xml:space="preserve"> en enunciado</w:t>
       </w:r>
       <w:r>
         <w:t>.</w:t>
@@ -2531,7 +4680,15 @@
     <w:p/>
     <w:p>
       <w:r>
-        <w:t>La lógica de tu solución está perfecta. Destaco la prolijidad de tu código ayuda mucho para legibilidad del mismo.</w:t>
+        <w:t xml:space="preserve">La lógica de tu solución está perfecta. Destaco la prolijidad de tu código ayuda mucho para legibilidad </w:t>
+      </w:r>
+      <w:proofErr w:type="gramStart"/>
+      <w:r>
+        <w:t>del mismo</w:t>
+      </w:r>
+      <w:proofErr w:type="gramEnd"/>
+      <w:r>
+        <w:t>.</w:t>
       </w:r>
     </w:p>
     <w:p/>
@@ -2702,7 +4859,7 @@
   <w:abstractNum w:abstractNumId="1" w15:restartNumberingAfterBreak="0">
     <w:nsid w:val="339D424A"/>
     <w:multiLevelType w:val="hybridMultilevel"/>
-    <w:tmpl w:val="51A6BE8E"/>
+    <w:tmpl w:val="BD388060"/>
     <w:lvl w:ilvl="0" w:tplc="2C0A0001">
       <w:start w:val="1"/>
       <w:numFmt w:val="bullet"/>
@@ -3335,7 +5492,7 @@
   <w:style w:type="paragraph" w:default="1" w:styleId="Normal">
     <w:name w:val="Normal"/>
     <w:qFormat/>
-    <w:rsid w:val="00F9097B"/>
+    <w:rsid w:val="00CF5E31"/>
     <w:rPr>
       <w:kern w:val="2"/>
       <w14:ligatures w14:val="standardContextual"/>

</xml_diff>